<commit_message>
fixed report to lab 2
</commit_message>
<xml_diff>
--- a/semester1/lab2/Lab_2_Mundurs_IM-44.docx
+++ b/semester1/lab2/Lab_2_Mundurs_IM-44.docx
@@ -1,6 +1,6 @@
 
 <file path=word/document.xml><?xml version="1.0" encoding="utf-8"?>
-<w:document xmlns:wpc="http://schemas.microsoft.com/office/word/2010/wordprocessingCanvas" xmlns:cx="http://schemas.microsoft.com/office/drawing/2014/chartex" xmlns:cx1="http://schemas.microsoft.com/office/drawing/2015/9/8/chartex" xmlns:cx2="http://schemas.microsoft.com/office/drawing/2015/10/21/chartex" xmlns:cx3="http://schemas.microsoft.com/office/drawing/2016/5/9/chartex" xmlns:cx4="http://schemas.microsoft.com/office/drawing/2016/5/10/chartex" xmlns:cx5="http://schemas.microsoft.com/office/drawing/2016/5/11/chartex" xmlns:cx6="http://schemas.microsoft.com/office/drawing/2016/5/12/chartex" xmlns:cx7="http://schemas.microsoft.com/office/drawing/2016/5/13/chartex" xmlns:cx8="http://schemas.microsoft.com/office/drawing/2016/5/14/chartex" xmlns:mc="http://schemas.openxmlformats.org/markup-compatibility/2006" xmlns:aink="http://schemas.microsoft.com/office/drawing/2016/ink" xmlns:am3d="http://schemas.microsoft.com/office/drawing/2017/model3d" xmlns:o="urn:schemas-microsoft-com:office:office" xmlns:oel="http://schemas.microsoft.com/office/2019/extlst" xmlns:r="http://schemas.openxmlformats.org/officeDocument/2006/relationships" xmlns:m="http://schemas.openxmlformats.org/officeDocument/2006/math" xmlns:v="urn:schemas-microsoft-com:vml" xmlns:wp14="http://schemas.microsoft.com/office/word/2010/wordprocessingDrawing" xmlns:wp="http://schemas.openxmlformats.org/drawingml/2006/wordprocessingDrawing" xmlns:w10="urn:schemas-microsoft-com:office:word" xmlns:w="http://schemas.openxmlformats.org/wordprocessingml/2006/main" xmlns:w14="http://schemas.microsoft.com/office/word/2010/wordml" xmlns:w15="http://schemas.microsoft.com/office/word/2012/wordml" xmlns:w16cex="http://schemas.microsoft.com/office/word/2018/wordml/cex" xmlns:w16cid="http://schemas.microsoft.com/office/word/2016/wordml/cid" xmlns:w16="http://schemas.microsoft.com/office/word/2018/wordml" xmlns:w16du="http://schemas.microsoft.com/office/word/2023/wordml/word16du" xmlns:w16sdtdh="http://schemas.microsoft.com/office/word/2020/wordml/sdtdatahash" xmlns:w16se="http://schemas.microsoft.com/office/word/2015/wordml/symex" xmlns:wpg="http://schemas.microsoft.com/office/word/2010/wordprocessingGroup" xmlns:wpi="http://schemas.microsoft.com/office/word/2010/wordprocessingInk" xmlns:wne="http://schemas.microsoft.com/office/word/2006/wordml" xmlns:wps="http://schemas.microsoft.com/office/word/2010/wordprocessingShape" mc:Ignorable="w14 w15 w16se w16cid w16 w16cex w16sdtdh w16du wp14">
+<w:document xmlns:wpc="http://schemas.microsoft.com/office/word/2010/wordprocessingCanvas" xmlns:cx="http://schemas.microsoft.com/office/drawing/2014/chartex" xmlns:cx1="http://schemas.microsoft.com/office/drawing/2015/9/8/chartex" xmlns:cx2="http://schemas.microsoft.com/office/drawing/2015/10/21/chartex" xmlns:cx3="http://schemas.microsoft.com/office/drawing/2016/5/9/chartex" xmlns:cx4="http://schemas.microsoft.com/office/drawing/2016/5/10/chartex" xmlns:cx5="http://schemas.microsoft.com/office/drawing/2016/5/11/chartex" xmlns:cx6="http://schemas.microsoft.com/office/drawing/2016/5/12/chartex" xmlns:cx7="http://schemas.microsoft.com/office/drawing/2016/5/13/chartex" xmlns:cx8="http://schemas.microsoft.com/office/drawing/2016/5/14/chartex" xmlns:mc="http://schemas.openxmlformats.org/markup-compatibility/2006" xmlns:aink="http://schemas.microsoft.com/office/drawing/2016/ink" xmlns:am3d="http://schemas.microsoft.com/office/drawing/2017/model3d" xmlns:o="urn:schemas-microsoft-com:office:office" xmlns:oel="http://schemas.microsoft.com/office/2019/extlst" xmlns:r="http://schemas.openxmlformats.org/officeDocument/2006/relationships" xmlns:m="http://schemas.openxmlformats.org/officeDocument/2006/math" xmlns:v="urn:schemas-microsoft-com:vml" xmlns:wp14="http://schemas.microsoft.com/office/word/2010/wordprocessingDrawing" xmlns:wp="http://schemas.openxmlformats.org/drawingml/2006/wordprocessingDrawing" xmlns:w10="urn:schemas-microsoft-com:office:word" xmlns:w="http://schemas.openxmlformats.org/wordprocessingml/2006/main" xmlns:w14="http://schemas.microsoft.com/office/word/2010/wordml" xmlns:w15="http://schemas.microsoft.com/office/word/2012/wordml" xmlns:w16cex="http://schemas.microsoft.com/office/word/2018/wordml/cex" xmlns:w16cid="http://schemas.microsoft.com/office/word/2016/wordml/cid" xmlns:w16="http://schemas.microsoft.com/office/word/2018/wordml" xmlns:w16du="http://schemas.microsoft.com/office/word/2023/wordml/word16du" xmlns:w16sdtdh="http://schemas.microsoft.com/office/word/2020/wordml/sdtdatahash" xmlns:w16sdtfl="http://schemas.microsoft.com/office/word/2024/wordml/sdtformatlock" xmlns:w16se="http://schemas.microsoft.com/office/word/2015/wordml/symex" xmlns:wpg="http://schemas.microsoft.com/office/word/2010/wordprocessingGroup" xmlns:wpi="http://schemas.microsoft.com/office/word/2010/wordprocessingInk" xmlns:wne="http://schemas.microsoft.com/office/word/2006/wordml" xmlns:wps="http://schemas.microsoft.com/office/word/2010/wordprocessingShape" mc:Ignorable="w14 w15 w16se w16cid w16 w16cex w16sdtdh w16sdtfl w16du wp14">
   <w:body>
     <w:p>
       <w:pPr>
@@ -1345,6 +1345,7 @@
       <w:r>
         <w:rPr>
           <w:i/>
+          <w:noProof/>
           <w:lang w:val="en-US"/>
         </w:rPr>
         <w:drawing>
@@ -1441,24 +1442,6 @@
     </w:p>
     <w:p>
       <w:pPr>
-        <w:rPr>
-          <w:rFonts w:ascii="Times New Roman" w:hAnsi="Times New Roman"/>
-          <w:sz w:val="28"/>
-          <w:szCs w:val="28"/>
-        </w:rPr>
-      </w:pPr>
-    </w:p>
-    <w:p>
-      <w:pPr>
-        <w:rPr>
-          <w:rFonts w:ascii="Times New Roman" w:hAnsi="Times New Roman"/>
-          <w:sz w:val="28"/>
-          <w:szCs w:val="28"/>
-        </w:rPr>
-      </w:pPr>
-    </w:p>
-    <w:p>
-      <w:pPr>
         <w:jc w:val="center"/>
       </w:pPr>
       <w:r>
@@ -1780,27 +1763,7 @@
           <w:sz w:val="26"/>
           <w:szCs w:val="26"/>
         </w:rPr>
-        <w:t xml:space="preserve"> </w:t>
-      </w:r>
-      <w:proofErr w:type="spellStart"/>
-      <w:r>
-        <w:rPr>
-          <w:rFonts w:ascii="Times New Roman" w:hAnsi="Times New Roman"/>
-          <w:b/>
-          <w:sz w:val="26"/>
-          <w:szCs w:val="26"/>
-        </w:rPr>
-        <w:t>cnt</w:t>
-      </w:r>
-      <w:proofErr w:type="spellEnd"/>
-      <w:r>
-        <w:rPr>
-          <w:rFonts w:ascii="Times New Roman" w:hAnsi="Times New Roman"/>
-          <w:b/>
-          <w:sz w:val="26"/>
-          <w:szCs w:val="26"/>
-        </w:rPr>
-        <w:t xml:space="preserve"> = 4;   </w:t>
+        <w:t xml:space="preserve"> cnt = 4;   </w:t>
       </w:r>
     </w:p>
     <w:p>
@@ -3180,7 +3143,7 @@
     <w:tbl>
       <w:tblPr>
         <w:tblStyle w:val="a7"/>
-        <w:tblW w:w="9112" w:type="dxa"/>
+        <w:tblW w:w="9498" w:type="dxa"/>
         <w:tblInd w:w="-5" w:type="dxa"/>
         <w:tblLook w:val="04A0" w:firstRow="1" w:lastRow="0" w:firstColumn="1" w:lastColumn="0" w:noHBand="0" w:noVBand="1"/>
       </w:tblPr>
@@ -3193,7 +3156,7 @@
         <w:gridCol w:w="975"/>
         <w:gridCol w:w="975"/>
         <w:gridCol w:w="975"/>
-        <w:gridCol w:w="975"/>
+        <w:gridCol w:w="1361"/>
       </w:tblGrid>
       <w:tr>
         <w:trPr>
@@ -3394,7 +3357,7 @@
         </w:tc>
         <w:tc>
           <w:tcPr>
-            <w:tcW w:w="975" w:type="dxa"/>
+            <w:tcW w:w="1361" w:type="dxa"/>
           </w:tcPr>
           <w:p>
             <w:pPr>
@@ -3615,7 +3578,7 @@
         </w:tc>
         <w:tc>
           <w:tcPr>
-            <w:tcW w:w="975" w:type="dxa"/>
+            <w:tcW w:w="1361" w:type="dxa"/>
           </w:tcPr>
           <w:p>
             <w:pPr>
@@ -3641,12 +3604,37 @@
     </w:tbl>
     <w:p>
       <w:pPr>
-        <w:rPr>
-          <w:rFonts w:ascii="Times New Roman" w:hAnsi="Times New Roman"/>
-          <w:sz w:val="28"/>
-          <w:szCs w:val="28"/>
-        </w:rPr>
-      </w:pPr>
+        <w:jc w:val="center"/>
+        <w:rPr>
+          <w:rFonts w:ascii="Times New Roman" w:hAnsi="Times New Roman"/>
+          <w:b/>
+          <w:bCs/>
+          <w:sz w:val="32"/>
+          <w:szCs w:val="32"/>
+        </w:rPr>
+      </w:pPr>
+    </w:p>
+    <w:p>
+      <w:pPr>
+        <w:jc w:val="center"/>
+        <w:rPr>
+          <w:rFonts w:ascii="Times New Roman" w:hAnsi="Times New Roman"/>
+          <w:b/>
+          <w:bCs/>
+          <w:sz w:val="32"/>
+          <w:szCs w:val="32"/>
+        </w:rPr>
+      </w:pPr>
+      <w:r>
+        <w:rPr>
+          <w:rFonts w:ascii="Times New Roman" w:hAnsi="Times New Roman"/>
+          <w:b/>
+          <w:bCs/>
+          <w:sz w:val="32"/>
+          <w:szCs w:val="32"/>
+        </w:rPr>
+        <w:t>Програма 1</w:t>
+      </w:r>
     </w:p>
     <w:p>
       <w:pPr>
@@ -3662,16 +3650,20 @@
         <w:rPr>
           <w:rFonts w:ascii="Times New Roman" w:hAnsi="Times New Roman"/>
           <w:b/>
-          <w:noProof/>
-          <w:sz w:val="28"/>
-          <w:szCs w:val="28"/>
-          <w:lang w:val="en-US"/>
+          <w:sz w:val="28"/>
+          <w:szCs w:val="28"/>
         </w:rPr>
         <w:drawing>
-          <wp:inline distT="0" distB="0" distL="0" distR="0" wp14:anchorId="430A0C09" wp14:editId="38E8042F">
-            <wp:extent cx="5486400" cy="3200400"/>
-            <wp:effectExtent l="0" t="0" r="0" b="0"/>
-            <wp:docPr id="1114002077" name="Діаграма 1"/>
+          <wp:inline distT="0" distB="0" distL="0" distR="0" wp14:anchorId="1985C6A4" wp14:editId="63ED0248">
+            <wp:extent cx="5991225" cy="4080510"/>
+            <wp:effectExtent l="0" t="0" r="0" b="15240"/>
+            <wp:docPr id="2043586188" name="Діаграма 1">
+              <a:extLst xmlns:a="http://schemas.openxmlformats.org/drawingml/2006/main">
+                <a:ext uri="{FF2B5EF4-FFF2-40B4-BE49-F238E27FC236}">
+                  <a16:creationId xmlns:a16="http://schemas.microsoft.com/office/drawing/2014/main" id="{CE8B53E0-D2D0-816B-9141-B3E36AC50B10}"/>
+                </a:ext>
+              </a:extLst>
+            </wp:docPr>
             <wp:cNvGraphicFramePr/>
             <a:graphic xmlns:a="http://schemas.openxmlformats.org/drawingml/2006/main">
               <a:graphicData uri="http://schemas.openxmlformats.org/drawingml/2006/chart">
@@ -3700,51 +3692,7 @@
           <w:b/>
           <w:sz w:val="28"/>
           <w:szCs w:val="28"/>
-          <w:lang w:val="ru-RU"/>
-        </w:rPr>
-      </w:pPr>
-    </w:p>
-    <w:p>
-      <w:pPr>
-        <w:rPr>
-          <w:rFonts w:ascii="Times New Roman" w:hAnsi="Times New Roman"/>
-          <w:b/>
-          <w:sz w:val="28"/>
-          <w:szCs w:val="28"/>
-          <w:lang w:val="ru-RU"/>
-        </w:rPr>
-      </w:pPr>
-    </w:p>
-    <w:p>
-      <w:pPr>
-        <w:rPr>
-          <w:rFonts w:ascii="Times New Roman" w:hAnsi="Times New Roman"/>
-          <w:b/>
-          <w:sz w:val="28"/>
-          <w:szCs w:val="28"/>
-          <w:lang w:val="ru-RU"/>
-        </w:rPr>
-      </w:pPr>
-    </w:p>
-    <w:p>
-      <w:pPr>
-        <w:rPr>
-          <w:rFonts w:ascii="Times New Roman" w:hAnsi="Times New Roman"/>
-          <w:b/>
-          <w:sz w:val="28"/>
-          <w:szCs w:val="28"/>
-          <w:lang w:val="ru-RU"/>
-        </w:rPr>
-      </w:pPr>
-    </w:p>
-    <w:p>
-      <w:pPr>
-        <w:rPr>
-          <w:rFonts w:ascii="Times New Roman" w:hAnsi="Times New Roman"/>
-          <w:b/>
-          <w:sz w:val="28"/>
-          <w:szCs w:val="28"/>
-          <w:lang w:val="ru-RU"/>
+          <w:lang w:val="en-US"/>
         </w:rPr>
       </w:pPr>
     </w:p>
@@ -3917,6 +3865,7 @@
       <w:r>
         <w:rPr>
           <w:rFonts w:ascii="Times New Roman" w:hAnsi="Times New Roman"/>
+          <w:noProof/>
           <w:sz w:val="24"/>
           <w:szCs w:val="24"/>
           <w:lang w:val="ru-RU"/>
@@ -3959,13 +3908,9 @@
       </w:r>
     </w:p>
     <w:p>
-      <w:pPr>
-        <w:rPr>
-          <w:lang w:val="en-US"/>
-        </w:rPr>
-      </w:pPr>
-      <w:r>
-        <w:rPr>
+      <w:r>
+        <w:rPr>
+          <w:noProof/>
           <w:lang w:val="en-US"/>
         </w:rPr>
         <w:drawing>
@@ -4005,7 +3950,6 @@
         </w:drawing>
       </w:r>
     </w:p>
-    <w:p/>
     <w:p>
       <w:pPr>
         <w:rPr>
@@ -4013,16 +3957,9 @@
           <w:lang w:val="en-US" w:eastAsia="en-US"/>
         </w:rPr>
       </w:pPr>
-    </w:p>
-    <w:p>
-      <w:pPr>
-        <w:rPr>
-          <w:highlight w:val="yellow"/>
-          <w:lang w:val="en-US" w:eastAsia="en-US"/>
-        </w:rPr>
-      </w:pPr>
-      <w:r>
-        <w:rPr>
+      <w:r>
+        <w:rPr>
+          <w:noProof/>
           <w:lang w:val="en-US" w:eastAsia="en-US"/>
         </w:rPr>
         <w:drawing>
@@ -4071,6 +4008,7 @@
       </w:pPr>
       <w:r>
         <w:rPr>
+          <w:noProof/>
           <w:lang w:val="en-US" w:eastAsia="en-US"/>
         </w:rPr>
         <w:drawing>
@@ -4146,7 +4084,21 @@
       <w:pPr>
         <w:jc w:val="center"/>
         <w:rPr>
-          <w:lang w:val="ru-RU" w:eastAsia="en-US"/>
+          <w:rFonts w:ascii="Times New Roman" w:hAnsi="Times New Roman"/>
+          <w:b/>
+          <w:sz w:val="32"/>
+          <w:szCs w:val="32"/>
+        </w:rPr>
+      </w:pPr>
+    </w:p>
+    <w:p>
+      <w:pPr>
+        <w:jc w:val="center"/>
+        <w:rPr>
+          <w:rFonts w:ascii="Times New Roman" w:hAnsi="Times New Roman"/>
+          <w:b/>
+          <w:sz w:val="32"/>
+          <w:szCs w:val="32"/>
         </w:rPr>
       </w:pPr>
     </w:p>
@@ -4199,7 +4151,7 @@
           <w:b/>
           <w:sz w:val="28"/>
           <w:szCs w:val="28"/>
-          <w:lang w:val="en-US"/>
+          <w:lang w:val="ru-RU"/>
         </w:rPr>
       </w:pPr>
       <w:r>
@@ -4451,27 +4403,7 @@
           <w:sz w:val="26"/>
           <w:szCs w:val="26"/>
         </w:rPr>
-        <w:t xml:space="preserve"> </w:t>
-      </w:r>
-      <w:proofErr w:type="spellStart"/>
-      <w:r>
-        <w:rPr>
-          <w:rFonts w:ascii="Times New Roman" w:hAnsi="Times New Roman"/>
-          <w:b/>
-          <w:sz w:val="26"/>
-          <w:szCs w:val="26"/>
-        </w:rPr>
-        <w:t>cnt</w:t>
-      </w:r>
-      <w:proofErr w:type="spellEnd"/>
-      <w:r>
-        <w:rPr>
-          <w:rFonts w:ascii="Times New Roman" w:hAnsi="Times New Roman"/>
-          <w:b/>
-          <w:sz w:val="26"/>
-          <w:szCs w:val="26"/>
-        </w:rPr>
-        <w:t xml:space="preserve"> = 5;     </w:t>
+        <w:t xml:space="preserve"> cnt = 5;     </w:t>
       </w:r>
     </w:p>
     <w:p>
@@ -5756,20 +5688,20 @@
     <w:tbl>
       <w:tblPr>
         <w:tblStyle w:val="a7"/>
-        <w:tblW w:w="9047" w:type="dxa"/>
-        <w:tblInd w:w="-217" w:type="dxa"/>
+        <w:tblW w:w="9356" w:type="dxa"/>
+        <w:tblInd w:w="-5" w:type="dxa"/>
         <w:tblLook w:val="04A0" w:firstRow="1" w:lastRow="0" w:firstColumn="1" w:lastColumn="0" w:noHBand="0" w:noVBand="1"/>
       </w:tblPr>
       <w:tblGrid>
-        <w:gridCol w:w="1355"/>
-        <w:gridCol w:w="955"/>
-        <w:gridCol w:w="955"/>
-        <w:gridCol w:w="955"/>
-        <w:gridCol w:w="955"/>
-        <w:gridCol w:w="968"/>
-        <w:gridCol w:w="968"/>
-        <w:gridCol w:w="968"/>
-        <w:gridCol w:w="968"/>
+        <w:gridCol w:w="1275"/>
+        <w:gridCol w:w="934"/>
+        <w:gridCol w:w="934"/>
+        <w:gridCol w:w="934"/>
+        <w:gridCol w:w="940"/>
+        <w:gridCol w:w="953"/>
+        <w:gridCol w:w="953"/>
+        <w:gridCol w:w="953"/>
+        <w:gridCol w:w="1480"/>
       </w:tblGrid>
       <w:tr>
         <w:trPr>
@@ -5777,7 +5709,7 @@
         </w:trPr>
         <w:tc>
           <w:tcPr>
-            <w:tcW w:w="1355" w:type="dxa"/>
+            <w:tcW w:w="1275" w:type="dxa"/>
           </w:tcPr>
           <w:p>
             <w:pPr>
@@ -5802,7 +5734,7 @@
         </w:tc>
         <w:tc>
           <w:tcPr>
-            <w:tcW w:w="955" w:type="dxa"/>
+            <w:tcW w:w="934" w:type="dxa"/>
           </w:tcPr>
           <w:p>
             <w:pPr>
@@ -5826,7 +5758,7 @@
         </w:tc>
         <w:tc>
           <w:tcPr>
-            <w:tcW w:w="955" w:type="dxa"/>
+            <w:tcW w:w="934" w:type="dxa"/>
           </w:tcPr>
           <w:p>
             <w:pPr>
@@ -5850,7 +5782,7 @@
         </w:tc>
         <w:tc>
           <w:tcPr>
-            <w:tcW w:w="955" w:type="dxa"/>
+            <w:tcW w:w="934" w:type="dxa"/>
           </w:tcPr>
           <w:p>
             <w:pPr>
@@ -5874,7 +5806,7 @@
         </w:tc>
         <w:tc>
           <w:tcPr>
-            <w:tcW w:w="955" w:type="dxa"/>
+            <w:tcW w:w="940" w:type="dxa"/>
           </w:tcPr>
           <w:p>
             <w:pPr>
@@ -5898,7 +5830,7 @@
         </w:tc>
         <w:tc>
           <w:tcPr>
-            <w:tcW w:w="968" w:type="dxa"/>
+            <w:tcW w:w="953" w:type="dxa"/>
           </w:tcPr>
           <w:p>
             <w:pPr>
@@ -5922,7 +5854,7 @@
         </w:tc>
         <w:tc>
           <w:tcPr>
-            <w:tcW w:w="968" w:type="dxa"/>
+            <w:tcW w:w="953" w:type="dxa"/>
           </w:tcPr>
           <w:p>
             <w:pPr>
@@ -5946,7 +5878,7 @@
         </w:tc>
         <w:tc>
           <w:tcPr>
-            <w:tcW w:w="968" w:type="dxa"/>
+            <w:tcW w:w="953" w:type="dxa"/>
           </w:tcPr>
           <w:p>
             <w:pPr>
@@ -5970,7 +5902,7 @@
         </w:tc>
         <w:tc>
           <w:tcPr>
-            <w:tcW w:w="968" w:type="dxa"/>
+            <w:tcW w:w="1480" w:type="dxa"/>
           </w:tcPr>
           <w:p>
             <w:pPr>
@@ -5999,7 +5931,7 @@
         </w:trPr>
         <w:tc>
           <w:tcPr>
-            <w:tcW w:w="1355" w:type="dxa"/>
+            <w:tcW w:w="1275" w:type="dxa"/>
           </w:tcPr>
           <w:p>
             <w:pPr>
@@ -6023,7 +5955,7 @@
         </w:tc>
         <w:tc>
           <w:tcPr>
-            <w:tcW w:w="955" w:type="dxa"/>
+            <w:tcW w:w="934" w:type="dxa"/>
           </w:tcPr>
           <w:p>
             <w:pPr>
@@ -6047,7 +5979,7 @@
         </w:tc>
         <w:tc>
           <w:tcPr>
-            <w:tcW w:w="955" w:type="dxa"/>
+            <w:tcW w:w="934" w:type="dxa"/>
           </w:tcPr>
           <w:p>
             <w:pPr>
@@ -6071,7 +6003,7 @@
         </w:tc>
         <w:tc>
           <w:tcPr>
-            <w:tcW w:w="955" w:type="dxa"/>
+            <w:tcW w:w="934" w:type="dxa"/>
           </w:tcPr>
           <w:p>
             <w:pPr>
@@ -6095,7 +6027,7 @@
         </w:tc>
         <w:tc>
           <w:tcPr>
-            <w:tcW w:w="955" w:type="dxa"/>
+            <w:tcW w:w="940" w:type="dxa"/>
           </w:tcPr>
           <w:p>
             <w:pPr>
@@ -6119,7 +6051,7 @@
         </w:tc>
         <w:tc>
           <w:tcPr>
-            <w:tcW w:w="968" w:type="dxa"/>
+            <w:tcW w:w="953" w:type="dxa"/>
           </w:tcPr>
           <w:p>
             <w:pPr>
@@ -6143,7 +6075,7 @@
         </w:tc>
         <w:tc>
           <w:tcPr>
-            <w:tcW w:w="968" w:type="dxa"/>
+            <w:tcW w:w="953" w:type="dxa"/>
           </w:tcPr>
           <w:p>
             <w:pPr>
@@ -6167,7 +6099,7 @@
         </w:tc>
         <w:tc>
           <w:tcPr>
-            <w:tcW w:w="968" w:type="dxa"/>
+            <w:tcW w:w="953" w:type="dxa"/>
           </w:tcPr>
           <w:p>
             <w:pPr>
@@ -6191,7 +6123,7 @@
         </w:tc>
         <w:tc>
           <w:tcPr>
-            <w:tcW w:w="968" w:type="dxa"/>
+            <w:tcW w:w="1480" w:type="dxa"/>
           </w:tcPr>
           <w:p>
             <w:pPr>
@@ -6217,16 +6149,37 @@
     </w:tbl>
     <w:p>
       <w:pPr>
-        <w:rPr>
-          <w:rFonts w:ascii="Times New Roman" w:hAnsi="Times New Roman"/>
-          <w:sz w:val="28"/>
-          <w:szCs w:val="28"/>
-        </w:rPr>
-      </w:pPr>
-    </w:p>
-    <w:p>
-      <w:pPr>
-        <w:ind w:firstLine="360"/>
+        <w:jc w:val="center"/>
+        <w:rPr>
+          <w:rFonts w:ascii="Times New Roman" w:hAnsi="Times New Roman"/>
+          <w:b/>
+          <w:sz w:val="32"/>
+          <w:szCs w:val="32"/>
+        </w:rPr>
+      </w:pPr>
+    </w:p>
+    <w:p>
+      <w:pPr>
+        <w:jc w:val="center"/>
+        <w:rPr>
+          <w:rFonts w:ascii="Times New Roman" w:hAnsi="Times New Roman"/>
+          <w:b/>
+          <w:sz w:val="32"/>
+          <w:szCs w:val="32"/>
+        </w:rPr>
+      </w:pPr>
+      <w:r>
+        <w:rPr>
+          <w:rFonts w:ascii="Times New Roman" w:hAnsi="Times New Roman"/>
+          <w:b/>
+          <w:sz w:val="32"/>
+          <w:szCs w:val="32"/>
+        </w:rPr>
+        <w:t>Програма 2</w:t>
+      </w:r>
+    </w:p>
+    <w:p>
+      <w:pPr>
         <w:rPr>
           <w:rFonts w:ascii="Times New Roman" w:hAnsi="Times New Roman"/>
           <w:b/>
@@ -6239,16 +6192,20 @@
         <w:rPr>
           <w:rFonts w:ascii="Times New Roman" w:hAnsi="Times New Roman"/>
           <w:b/>
-          <w:noProof/>
           <w:sz w:val="32"/>
           <w:szCs w:val="32"/>
-          <w:lang w:val="en-US"/>
         </w:rPr>
         <w:drawing>
-          <wp:inline distT="0" distB="0" distL="0" distR="0" wp14:anchorId="4A38F165" wp14:editId="5625C6ED">
-            <wp:extent cx="5486400" cy="3200400"/>
-            <wp:effectExtent l="0" t="0" r="0" b="0"/>
-            <wp:docPr id="1095529205" name="Діаграма 2"/>
+          <wp:inline distT="0" distB="0" distL="0" distR="0" wp14:anchorId="3C7FB9A0" wp14:editId="6BD50BFA">
+            <wp:extent cx="5953125" cy="4080510"/>
+            <wp:effectExtent l="0" t="0" r="9525" b="15240"/>
+            <wp:docPr id="1839955728" name="Діаграма 1">
+              <a:extLst xmlns:a="http://schemas.openxmlformats.org/drawingml/2006/main">
+                <a:ext uri="{FF2B5EF4-FFF2-40B4-BE49-F238E27FC236}">
+                  <a16:creationId xmlns:a16="http://schemas.microsoft.com/office/drawing/2014/main" id="{CE8B53E0-D2D0-816B-9141-B3E36AC50B10}"/>
+                </a:ext>
+              </a:extLst>
+            </wp:docPr>
             <wp:cNvGraphicFramePr/>
             <a:graphic xmlns:a="http://schemas.openxmlformats.org/drawingml/2006/main">
               <a:graphicData uri="http://schemas.openxmlformats.org/drawingml/2006/chart">
@@ -6391,9 +6348,37 @@
           <w:b/>
           <w:sz w:val="28"/>
           <w:szCs w:val="28"/>
+        </w:rPr>
+      </w:pPr>
+    </w:p>
+    <w:p>
+      <w:pPr>
+        <w:rPr>
+          <w:rFonts w:ascii="Times New Roman" w:hAnsi="Times New Roman"/>
+          <w:b/>
+          <w:sz w:val="28"/>
+          <w:szCs w:val="28"/>
           <w:lang w:val="en-US"/>
         </w:rPr>
       </w:pPr>
+      <w:r>
+        <w:rPr>
+          <w:rFonts w:ascii="Times New Roman" w:hAnsi="Times New Roman"/>
+          <w:b/>
+          <w:sz w:val="28"/>
+          <w:szCs w:val="28"/>
+        </w:rPr>
+        <w:t>Т</w:t>
+      </w:r>
+      <w:r>
+        <w:rPr>
+          <w:rFonts w:ascii="Times New Roman" w:hAnsi="Times New Roman"/>
+          <w:b/>
+          <w:sz w:val="28"/>
+          <w:szCs w:val="28"/>
+        </w:rPr>
+        <w:t>естування програми</w:t>
+      </w:r>
     </w:p>
     <w:p>
       <w:pPr>
@@ -6405,9 +6390,7 @@
           <w:lang w:val="en-US"/>
         </w:rPr>
       </w:pPr>
-    </w:p>
-    <w:p>
-      <w:pPr>
+      <w:r>
         <w:rPr>
           <w:rFonts w:ascii="Times New Roman" w:hAnsi="Times New Roman"/>
           <w:b/>
@@ -6415,82 +6398,11 @@
           <w:szCs w:val="28"/>
           <w:lang w:val="en-US"/>
         </w:rPr>
-      </w:pPr>
-    </w:p>
-    <w:p>
-      <w:pPr>
-        <w:rPr>
-          <w:rFonts w:ascii="Times New Roman" w:hAnsi="Times New Roman"/>
-          <w:b/>
-          <w:sz w:val="28"/>
-          <w:szCs w:val="28"/>
-          <w:lang w:val="en-US"/>
-        </w:rPr>
-      </w:pPr>
-    </w:p>
-    <w:p>
-      <w:pPr>
-        <w:rPr>
-          <w:rFonts w:ascii="Times New Roman" w:hAnsi="Times New Roman"/>
-          <w:b/>
-          <w:sz w:val="28"/>
-          <w:szCs w:val="28"/>
-          <w:lang w:val="en-US"/>
-        </w:rPr>
-      </w:pPr>
-    </w:p>
-    <w:p>
-      <w:pPr>
-        <w:rPr>
-          <w:rFonts w:ascii="Times New Roman" w:hAnsi="Times New Roman"/>
-          <w:b/>
-          <w:sz w:val="28"/>
-          <w:szCs w:val="28"/>
-          <w:lang w:val="en-US"/>
-        </w:rPr>
-      </w:pPr>
-      <w:r>
-        <w:rPr>
-          <w:rFonts w:ascii="Times New Roman" w:hAnsi="Times New Roman"/>
-          <w:b/>
-          <w:sz w:val="28"/>
-          <w:szCs w:val="28"/>
-        </w:rPr>
-        <w:t>Т</w:t>
-      </w:r>
-      <w:r>
-        <w:rPr>
-          <w:rFonts w:ascii="Times New Roman" w:hAnsi="Times New Roman"/>
-          <w:b/>
-          <w:sz w:val="28"/>
-          <w:szCs w:val="28"/>
-        </w:rPr>
-        <w:t>естування програми</w:t>
-      </w:r>
-    </w:p>
-    <w:p>
-      <w:pPr>
-        <w:rPr>
-          <w:rFonts w:ascii="Times New Roman" w:hAnsi="Times New Roman"/>
-          <w:b/>
-          <w:sz w:val="28"/>
-          <w:szCs w:val="28"/>
-          <w:lang w:val="en-US"/>
-        </w:rPr>
-      </w:pPr>
-      <w:r>
-        <w:rPr>
-          <w:rFonts w:ascii="Times New Roman" w:hAnsi="Times New Roman"/>
-          <w:b/>
-          <w:sz w:val="28"/>
-          <w:szCs w:val="28"/>
-          <w:lang w:val="en-US"/>
-        </w:rPr>
         <w:drawing>
-          <wp:inline distT="0" distB="0" distL="0" distR="0" wp14:anchorId="42B754EA" wp14:editId="00AD9C58">
-            <wp:extent cx="3515216" cy="657317"/>
-            <wp:effectExtent l="0" t="0" r="0" b="9525"/>
-            <wp:docPr id="2065176005" name="Рисунок 1" descr="Зображення, що містить текст, Шрифт, знімок екрана&#10;&#10;Автоматично згенерований опис"/>
+          <wp:inline distT="0" distB="0" distL="0" distR="0" wp14:anchorId="47A59375" wp14:editId="214B7CC2">
+            <wp:extent cx="3915321" cy="647790"/>
+            <wp:effectExtent l="0" t="0" r="9525" b="0"/>
+            <wp:docPr id="990424470" name="Рисунок 1" descr="Зображення, що містить текст, Шрифт, знімок екрана&#10;&#10;Автоматично згенерований опис"/>
             <wp:cNvGraphicFramePr>
               <a:graphicFrameLocks xmlns:a="http://schemas.openxmlformats.org/drawingml/2006/main" noChangeAspect="1"/>
             </wp:cNvGraphicFramePr>
@@ -6498,7 +6410,7 @@
               <a:graphicData uri="http://schemas.openxmlformats.org/drawingml/2006/picture">
                 <pic:pic xmlns:pic="http://schemas.openxmlformats.org/drawingml/2006/picture">
                   <pic:nvPicPr>
-                    <pic:cNvPr id="2065176005" name="Рисунок 1" descr="Зображення, що містить текст, Шрифт, знімок екрана&#10;&#10;Автоматично згенерований опис"/>
+                    <pic:cNvPr id="990424470" name="Рисунок 1" descr="Зображення, що містить текст, Шрифт, знімок екрана&#10;&#10;Автоматично згенерований опис"/>
                     <pic:cNvPicPr/>
                   </pic:nvPicPr>
                   <pic:blipFill>
@@ -6510,7 +6422,7 @@
                   <pic:spPr>
                     <a:xfrm>
                       <a:off x="0" y="0"/>
-                      <a:ext cx="3515216" cy="657317"/>
+                      <a:ext cx="3915321" cy="647790"/>
                     </a:xfrm>
                     <a:prstGeom prst="rect">
                       <a:avLst/>
@@ -6535,16 +6447,14 @@
       </w:pPr>
       <w:r>
         <w:rPr>
-          <w:rFonts w:ascii="Times New Roman" w:hAnsi="Times New Roman"/>
-          <w:b/>
-          <w:sz w:val="28"/>
-          <w:szCs w:val="28"/>
+          <w:noProof/>
+          <w:lang w:val="en-US"/>
         </w:rPr>
         <w:drawing>
-          <wp:inline distT="0" distB="0" distL="0" distR="0" wp14:anchorId="22BC3963" wp14:editId="4D6385F2">
-            <wp:extent cx="4591691" cy="2781688"/>
+          <wp:inline distT="0" distB="0" distL="0" distR="0" wp14:anchorId="529D16FE" wp14:editId="6F87F4D9">
+            <wp:extent cx="4610743" cy="2686425"/>
             <wp:effectExtent l="0" t="0" r="0" b="0"/>
-            <wp:docPr id="1698026422" name="Рисунок 1" descr="Зображення, що містить текст, знімок екрана, монітор, програмне забезпечення&#10;&#10;Автоматично згенерований опис"/>
+            <wp:docPr id="701058346" name="Рисунок 1" descr="Зображення, що містить текст, знімок екрана, монітор, програмне забезпечення&#10;&#10;Автоматично згенерований опис"/>
             <wp:cNvGraphicFramePr>
               <a:graphicFrameLocks xmlns:a="http://schemas.openxmlformats.org/drawingml/2006/main" noChangeAspect="1"/>
             </wp:cNvGraphicFramePr>
@@ -6552,7 +6462,62 @@
               <a:graphicData uri="http://schemas.openxmlformats.org/drawingml/2006/picture">
                 <pic:pic xmlns:pic="http://schemas.openxmlformats.org/drawingml/2006/picture">
                   <pic:nvPicPr>
-                    <pic:cNvPr id="1698026422" name="Рисунок 1" descr="Зображення, що містить текст, знімок екрана, монітор, програмне забезпечення&#10;&#10;Автоматично згенерований опис"/>
+                    <pic:cNvPr id="361053487" name="Рисунок 1" descr="Зображення, що містить текст, знімок екрана, монітор, програмне забезпечення&#10;&#10;Автоматично згенерований опис"/>
+                    <pic:cNvPicPr/>
+                  </pic:nvPicPr>
+                  <pic:blipFill>
+                    <a:blip r:embed="rId8"/>
+                    <a:stretch>
+                      <a:fillRect/>
+                    </a:stretch>
+                  </pic:blipFill>
+                  <pic:spPr>
+                    <a:xfrm>
+                      <a:off x="0" y="0"/>
+                      <a:ext cx="4610743" cy="2686425"/>
+                    </a:xfrm>
+                    <a:prstGeom prst="rect">
+                      <a:avLst/>
+                    </a:prstGeom>
+                  </pic:spPr>
+                </pic:pic>
+              </a:graphicData>
+            </a:graphic>
+          </wp:inline>
+        </w:drawing>
+      </w:r>
+    </w:p>
+    <w:p>
+      <w:pPr>
+        <w:rPr>
+          <w:rFonts w:ascii="Times New Roman" w:hAnsi="Times New Roman"/>
+          <w:b/>
+          <w:sz w:val="28"/>
+          <w:szCs w:val="28"/>
+          <w:lang w:val="en-US"/>
+        </w:rPr>
+      </w:pPr>
+      <w:r>
+        <w:rPr>
+          <w:rFonts w:ascii="Times New Roman" w:hAnsi="Times New Roman"/>
+          <w:b/>
+          <w:sz w:val="28"/>
+          <w:szCs w:val="28"/>
+          <w:lang w:val="en-US"/>
+        </w:rPr>
+        <w:drawing>
+          <wp:inline distT="0" distB="0" distL="0" distR="0" wp14:anchorId="2A6C50BC" wp14:editId="02717700">
+            <wp:extent cx="3924848" cy="647790"/>
+            <wp:effectExtent l="0" t="0" r="0" b="0"/>
+            <wp:docPr id="628515605" name="Рисунок 1" descr="Зображення, що містить текст, Шрифт, знімок екрана&#10;&#10;Автоматично згенерований опис"/>
+            <wp:cNvGraphicFramePr>
+              <a:graphicFrameLocks xmlns:a="http://schemas.openxmlformats.org/drawingml/2006/main" noChangeAspect="1"/>
+            </wp:cNvGraphicFramePr>
+            <a:graphic xmlns:a="http://schemas.openxmlformats.org/drawingml/2006/main">
+              <a:graphicData uri="http://schemas.openxmlformats.org/drawingml/2006/picture">
+                <pic:pic xmlns:pic="http://schemas.openxmlformats.org/drawingml/2006/picture">
+                  <pic:nvPicPr>
+                    <pic:cNvPr id="628515605" name="Рисунок 1" descr="Зображення, що містить текст, Шрифт, знімок екрана&#10;&#10;Автоматично згенерований опис"/>
                     <pic:cNvPicPr/>
                   </pic:nvPicPr>
                   <pic:blipFill>
@@ -6564,7 +6529,7 @@
                   <pic:spPr>
                     <a:xfrm>
                       <a:off x="0" y="0"/>
-                      <a:ext cx="4591691" cy="2781688"/>
+                      <a:ext cx="3924848" cy="647790"/>
                     </a:xfrm>
                     <a:prstGeom prst="rect">
                       <a:avLst/>
@@ -6589,17 +6554,14 @@
       </w:pPr>
       <w:r>
         <w:rPr>
-          <w:rFonts w:ascii="Times New Roman" w:hAnsi="Times New Roman"/>
-          <w:b/>
-          <w:sz w:val="28"/>
-          <w:szCs w:val="28"/>
-          <w:lang w:val="en-US"/>
+          <w:noProof/>
+          <w:lang w:val="en-US" w:eastAsia="en-US"/>
         </w:rPr>
         <w:drawing>
-          <wp:inline distT="0" distB="0" distL="0" distR="0" wp14:anchorId="7E1FB64E" wp14:editId="57CDD242">
-            <wp:extent cx="3200847" cy="628738"/>
-            <wp:effectExtent l="0" t="0" r="0" b="0"/>
-            <wp:docPr id="1174560862" name="Рисунок 1" descr="Зображення, що містить текст, Шрифт, знімок екрана&#10;&#10;Автоматично згенерований опис"/>
+          <wp:inline distT="0" distB="0" distL="0" distR="0" wp14:anchorId="30E7E9FE" wp14:editId="6C62BC48">
+            <wp:extent cx="4601217" cy="2857899"/>
+            <wp:effectExtent l="0" t="0" r="8890" b="0"/>
+            <wp:docPr id="1247175483" name="Рисунок 1" descr="Зображення, що містить текст, знімок екрана, монітор, програмне забезпечення&#10;&#10;Автоматично згенерований опис"/>
             <wp:cNvGraphicFramePr>
               <a:graphicFrameLocks xmlns:a="http://schemas.openxmlformats.org/drawingml/2006/main" noChangeAspect="1"/>
             </wp:cNvGraphicFramePr>
@@ -6607,11 +6569,11 @@
               <a:graphicData uri="http://schemas.openxmlformats.org/drawingml/2006/picture">
                 <pic:pic xmlns:pic="http://schemas.openxmlformats.org/drawingml/2006/picture">
                   <pic:nvPicPr>
-                    <pic:cNvPr id="1174560862" name="Рисунок 1" descr="Зображення, що містить текст, Шрифт, знімок екрана&#10;&#10;Автоматично згенерований опис"/>
+                    <pic:cNvPr id="1247175483" name="Рисунок 1" descr="Зображення, що містить текст, знімок екрана, монітор, програмне забезпечення&#10;&#10;Автоматично згенерований опис"/>
                     <pic:cNvPicPr/>
                   </pic:nvPicPr>
                   <pic:blipFill>
-                    <a:blip r:embed="rId14"/>
+                    <a:blip r:embed="rId10"/>
                     <a:stretch>
                       <a:fillRect/>
                     </a:stretch>
@@ -6619,7 +6581,7 @@
                   <pic:spPr>
                     <a:xfrm>
                       <a:off x="0" y="0"/>
-                      <a:ext cx="3200847" cy="628738"/>
+                      <a:ext cx="4601217" cy="2857899"/>
                     </a:xfrm>
                     <a:prstGeom prst="rect">
                       <a:avLst/>
@@ -6642,61 +6604,6 @@
           <w:lang w:val="en-US"/>
         </w:rPr>
       </w:pPr>
-      <w:r>
-        <w:rPr>
-          <w:rFonts w:ascii="Times New Roman" w:hAnsi="Times New Roman"/>
-          <w:b/>
-          <w:sz w:val="28"/>
-          <w:szCs w:val="28"/>
-          <w:lang w:val="en-US"/>
-        </w:rPr>
-        <w:drawing>
-          <wp:inline distT="0" distB="0" distL="0" distR="0" wp14:anchorId="4DDAE419" wp14:editId="4045B0E5">
-            <wp:extent cx="4629796" cy="2715004"/>
-            <wp:effectExtent l="0" t="0" r="0" b="9525"/>
-            <wp:docPr id="510375577" name="Рисунок 1" descr="Зображення, що містить текст, знімок екрана, програмне забезпечення, монітор&#10;&#10;Автоматично згенерований опис"/>
-            <wp:cNvGraphicFramePr>
-              <a:graphicFrameLocks xmlns:a="http://schemas.openxmlformats.org/drawingml/2006/main" noChangeAspect="1"/>
-            </wp:cNvGraphicFramePr>
-            <a:graphic xmlns:a="http://schemas.openxmlformats.org/drawingml/2006/main">
-              <a:graphicData uri="http://schemas.openxmlformats.org/drawingml/2006/picture">
-                <pic:pic xmlns:pic="http://schemas.openxmlformats.org/drawingml/2006/picture">
-                  <pic:nvPicPr>
-                    <pic:cNvPr id="510375577" name="Рисунок 1" descr="Зображення, що містить текст, знімок екрана, програмне забезпечення, монітор&#10;&#10;Автоматично згенерований опис"/>
-                    <pic:cNvPicPr/>
-                  </pic:nvPicPr>
-                  <pic:blipFill>
-                    <a:blip r:embed="rId15"/>
-                    <a:stretch>
-                      <a:fillRect/>
-                    </a:stretch>
-                  </pic:blipFill>
-                  <pic:spPr>
-                    <a:xfrm>
-                      <a:off x="0" y="0"/>
-                      <a:ext cx="4629796" cy="2715004"/>
-                    </a:xfrm>
-                    <a:prstGeom prst="rect">
-                      <a:avLst/>
-                    </a:prstGeom>
-                  </pic:spPr>
-                </pic:pic>
-              </a:graphicData>
-            </a:graphic>
-          </wp:inline>
-        </w:drawing>
-      </w:r>
-    </w:p>
-    <w:p>
-      <w:pPr>
-        <w:rPr>
-          <w:rFonts w:ascii="Times New Roman" w:hAnsi="Times New Roman"/>
-          <w:b/>
-          <w:sz w:val="28"/>
-          <w:szCs w:val="28"/>
-          <w:lang w:val="en-US"/>
-        </w:rPr>
-      </w:pPr>
     </w:p>
     <w:p>
       <w:pPr>
@@ -7014,7 +6921,16 @@
     </w:p>
     <w:p>
       <w:pPr>
-        <w:ind w:firstLine="720"/>
+        <w:rPr>
+          <w:rFonts w:ascii="Times New Roman" w:hAnsi="Times New Roman"/>
+          <w:sz w:val="28"/>
+          <w:szCs w:val="28"/>
+          <w:lang w:val="en-US"/>
+        </w:rPr>
+      </w:pPr>
+    </w:p>
+    <w:p>
+      <w:pPr>
         <w:rPr>
           <w:rFonts w:ascii="Times New Roman" w:hAnsi="Times New Roman"/>
           <w:sz w:val="28"/>
@@ -7022,34 +6938,27 @@
           <w:lang w:val="ru-RU"/>
         </w:rPr>
       </w:pPr>
-    </w:p>
-    <w:p>
-      <w:pPr>
-        <w:ind w:firstLine="720"/>
-        <w:rPr>
-          <w:rFonts w:ascii="Times New Roman" w:hAnsi="Times New Roman"/>
-          <w:sz w:val="28"/>
-          <w:szCs w:val="28"/>
-          <w:lang w:val="ru-RU"/>
-        </w:rPr>
-      </w:pPr>
-      <w:r>
-        <w:rPr>
-          <w:rFonts w:ascii="Times New Roman" w:hAnsi="Times New Roman"/>
-          <w:noProof/>
-          <w:sz w:val="28"/>
-          <w:szCs w:val="28"/>
-          <w:lang w:val="ru-RU"/>
+      <w:r>
+        <w:rPr>
+          <w:rFonts w:ascii="Times New Roman" w:hAnsi="Times New Roman"/>
+          <w:sz w:val="28"/>
+          <w:szCs w:val="28"/>
         </w:rPr>
         <w:drawing>
-          <wp:inline distT="0" distB="0" distL="0" distR="0" wp14:anchorId="195ACEC3" wp14:editId="435A77CD">
-            <wp:extent cx="5486400" cy="3200400"/>
-            <wp:effectExtent l="0" t="0" r="0" b="0"/>
-            <wp:docPr id="1680367341" name="Діаграма 3"/>
+          <wp:inline distT="0" distB="0" distL="0" distR="0" wp14:anchorId="0F2423C9" wp14:editId="15D617E7">
+            <wp:extent cx="5886450" cy="4080510"/>
+            <wp:effectExtent l="0" t="0" r="0" b="15240"/>
+            <wp:docPr id="1804330811" name="Діаграма 1">
+              <a:extLst xmlns:a="http://schemas.openxmlformats.org/drawingml/2006/main">
+                <a:ext uri="{FF2B5EF4-FFF2-40B4-BE49-F238E27FC236}">
+                  <a16:creationId xmlns:a16="http://schemas.microsoft.com/office/drawing/2014/main" id="{CE8B53E0-D2D0-816B-9141-B3E36AC50B10}"/>
+                </a:ext>
+              </a:extLst>
+            </wp:docPr>
             <wp:cNvGraphicFramePr/>
             <a:graphic xmlns:a="http://schemas.openxmlformats.org/drawingml/2006/main">
               <a:graphicData uri="http://schemas.openxmlformats.org/drawingml/2006/chart">
-                <c:chart xmlns:c="http://schemas.openxmlformats.org/drawingml/2006/chart" xmlns:r="http://schemas.openxmlformats.org/officeDocument/2006/relationships" r:id="rId16"/>
+                <c:chart xmlns:c="http://schemas.openxmlformats.org/drawingml/2006/chart" xmlns:r="http://schemas.openxmlformats.org/officeDocument/2006/relationships" r:id="rId14"/>
               </a:graphicData>
             </a:graphic>
           </wp:inline>
@@ -7104,7 +7013,7 @@
 </file>
 
 <file path=word/numbering.xml><?xml version="1.0" encoding="utf-8"?>
-<w:numbering xmlns:wpc="http://schemas.microsoft.com/office/word/2010/wordprocessingCanvas" xmlns:cx="http://schemas.microsoft.com/office/drawing/2014/chartex" xmlns:cx1="http://schemas.microsoft.com/office/drawing/2015/9/8/chartex" xmlns:cx2="http://schemas.microsoft.com/office/drawing/2015/10/21/chartex" xmlns:cx3="http://schemas.microsoft.com/office/drawing/2016/5/9/chartex" xmlns:cx4="http://schemas.microsoft.com/office/drawing/2016/5/10/chartex" xmlns:cx5="http://schemas.microsoft.com/office/drawing/2016/5/11/chartex" xmlns:cx6="http://schemas.microsoft.com/office/drawing/2016/5/12/chartex" xmlns:cx7="http://schemas.microsoft.com/office/drawing/2016/5/13/chartex" xmlns:cx8="http://schemas.microsoft.com/office/drawing/2016/5/14/chartex" xmlns:mc="http://schemas.openxmlformats.org/markup-compatibility/2006" xmlns:aink="http://schemas.microsoft.com/office/drawing/2016/ink" xmlns:am3d="http://schemas.microsoft.com/office/drawing/2017/model3d" xmlns:o="urn:schemas-microsoft-com:office:office" xmlns:oel="http://schemas.microsoft.com/office/2019/extlst" xmlns:r="http://schemas.openxmlformats.org/officeDocument/2006/relationships" xmlns:m="http://schemas.openxmlformats.org/officeDocument/2006/math" xmlns:v="urn:schemas-microsoft-com:vml" xmlns:wp14="http://schemas.microsoft.com/office/word/2010/wordprocessingDrawing" xmlns:wp="http://schemas.openxmlformats.org/drawingml/2006/wordprocessingDrawing" xmlns:w10="urn:schemas-microsoft-com:office:word" xmlns:w="http://schemas.openxmlformats.org/wordprocessingml/2006/main" xmlns:w14="http://schemas.microsoft.com/office/word/2010/wordml" xmlns:w15="http://schemas.microsoft.com/office/word/2012/wordml" xmlns:w16cex="http://schemas.microsoft.com/office/word/2018/wordml/cex" xmlns:w16cid="http://schemas.microsoft.com/office/word/2016/wordml/cid" xmlns:w16="http://schemas.microsoft.com/office/word/2018/wordml" xmlns:w16du="http://schemas.microsoft.com/office/word/2023/wordml/word16du" xmlns:w16sdtdh="http://schemas.microsoft.com/office/word/2020/wordml/sdtdatahash" xmlns:w16se="http://schemas.microsoft.com/office/word/2015/wordml/symex" xmlns:wpg="http://schemas.microsoft.com/office/word/2010/wordprocessingGroup" xmlns:wpi="http://schemas.microsoft.com/office/word/2010/wordprocessingInk" xmlns:wne="http://schemas.microsoft.com/office/word/2006/wordml" xmlns:wps="http://schemas.microsoft.com/office/word/2010/wordprocessingShape" mc:Ignorable="w14 w15 w16se w16cid w16 w16cex w16sdtdh w16du wp14">
+<w:numbering xmlns:wpc="http://schemas.microsoft.com/office/word/2010/wordprocessingCanvas" xmlns:cx="http://schemas.microsoft.com/office/drawing/2014/chartex" xmlns:cx1="http://schemas.microsoft.com/office/drawing/2015/9/8/chartex" xmlns:cx2="http://schemas.microsoft.com/office/drawing/2015/10/21/chartex" xmlns:cx3="http://schemas.microsoft.com/office/drawing/2016/5/9/chartex" xmlns:cx4="http://schemas.microsoft.com/office/drawing/2016/5/10/chartex" xmlns:cx5="http://schemas.microsoft.com/office/drawing/2016/5/11/chartex" xmlns:cx6="http://schemas.microsoft.com/office/drawing/2016/5/12/chartex" xmlns:cx7="http://schemas.microsoft.com/office/drawing/2016/5/13/chartex" xmlns:cx8="http://schemas.microsoft.com/office/drawing/2016/5/14/chartex" xmlns:mc="http://schemas.openxmlformats.org/markup-compatibility/2006" xmlns:aink="http://schemas.microsoft.com/office/drawing/2016/ink" xmlns:am3d="http://schemas.microsoft.com/office/drawing/2017/model3d" xmlns:o="urn:schemas-microsoft-com:office:office" xmlns:oel="http://schemas.microsoft.com/office/2019/extlst" xmlns:r="http://schemas.openxmlformats.org/officeDocument/2006/relationships" xmlns:m="http://schemas.openxmlformats.org/officeDocument/2006/math" xmlns:v="urn:schemas-microsoft-com:vml" xmlns:wp14="http://schemas.microsoft.com/office/word/2010/wordprocessingDrawing" xmlns:wp="http://schemas.openxmlformats.org/drawingml/2006/wordprocessingDrawing" xmlns:w10="urn:schemas-microsoft-com:office:word" xmlns:w="http://schemas.openxmlformats.org/wordprocessingml/2006/main" xmlns:w14="http://schemas.microsoft.com/office/word/2010/wordml" xmlns:w15="http://schemas.microsoft.com/office/word/2012/wordml" xmlns:w16cex="http://schemas.microsoft.com/office/word/2018/wordml/cex" xmlns:w16cid="http://schemas.microsoft.com/office/word/2016/wordml/cid" xmlns:w16="http://schemas.microsoft.com/office/word/2018/wordml" xmlns:w16du="http://schemas.microsoft.com/office/word/2023/wordml/word16du" xmlns:w16sdtdh="http://schemas.microsoft.com/office/word/2020/wordml/sdtdatahash" xmlns:w16sdtfl="http://schemas.microsoft.com/office/word/2024/wordml/sdtformatlock" xmlns:w16se="http://schemas.microsoft.com/office/word/2015/wordml/symex" xmlns:wpg="http://schemas.microsoft.com/office/word/2010/wordprocessingGroup" xmlns:wpi="http://schemas.microsoft.com/office/word/2010/wordprocessingInk" xmlns:wne="http://schemas.microsoft.com/office/word/2006/wordml" xmlns:wps="http://schemas.microsoft.com/office/word/2010/wordprocessingShape" mc:Ignorable="w14 w15 w16se w16cid w16 w16cex w16sdtdh w16sdtfl w16du wp14">
   <w:abstractNum w:abstractNumId="0" w15:restartNumberingAfterBreak="0">
     <w:nsid w:val="290151D6"/>
     <w:multiLevelType w:val="hybridMultilevel"/>
@@ -7480,7 +7389,7 @@
 </file>
 
 <file path=word/styles.xml><?xml version="1.0" encoding="utf-8"?>
-<w:styles xmlns:mc="http://schemas.openxmlformats.org/markup-compatibility/2006" xmlns:r="http://schemas.openxmlformats.org/officeDocument/2006/relationships" xmlns:w="http://schemas.openxmlformats.org/wordprocessingml/2006/main" xmlns:w14="http://schemas.microsoft.com/office/word/2010/wordml" xmlns:w15="http://schemas.microsoft.com/office/word/2012/wordml" xmlns:w16cex="http://schemas.microsoft.com/office/word/2018/wordml/cex" xmlns:w16cid="http://schemas.microsoft.com/office/word/2016/wordml/cid" xmlns:w16="http://schemas.microsoft.com/office/word/2018/wordml" xmlns:w16du="http://schemas.microsoft.com/office/word/2023/wordml/word16du" xmlns:w16sdtdh="http://schemas.microsoft.com/office/word/2020/wordml/sdtdatahash" xmlns:w16se="http://schemas.microsoft.com/office/word/2015/wordml/symex" mc:Ignorable="w14 w15 w16se w16cid w16 w16cex w16sdtdh w16du">
+<w:styles xmlns:mc="http://schemas.openxmlformats.org/markup-compatibility/2006" xmlns:r="http://schemas.openxmlformats.org/officeDocument/2006/relationships" xmlns:w="http://schemas.openxmlformats.org/wordprocessingml/2006/main" xmlns:w14="http://schemas.microsoft.com/office/word/2010/wordml" xmlns:w15="http://schemas.microsoft.com/office/word/2012/wordml" xmlns:w16cex="http://schemas.microsoft.com/office/word/2018/wordml/cex" xmlns:w16cid="http://schemas.microsoft.com/office/word/2016/wordml/cid" xmlns:w16="http://schemas.microsoft.com/office/word/2018/wordml" xmlns:w16du="http://schemas.microsoft.com/office/word/2023/wordml/word16du" xmlns:w16sdtdh="http://schemas.microsoft.com/office/word/2020/wordml/sdtdatahash" xmlns:w16sdtfl="http://schemas.microsoft.com/office/word/2024/wordml/sdtformatlock" xmlns:w16se="http://schemas.microsoft.com/office/word/2015/wordml/symex" mc:Ignorable="w14 w15 w16se w16cid w16 w16cex w16sdtdh w16sdtfl w16du">
   <w:docDefaults>
     <w:rPrDefault>
       <w:rPr>
@@ -8009,71 +7918,11 @@
     </mc:Fallback>
   </mc:AlternateContent>
   <c:chart>
-    <c:title>
-      <c:tx>
-        <c:rich>
-          <a:bodyPr rot="0" spcFirstLastPara="1" vertOverflow="ellipsis" vert="horz" wrap="square" anchor="ctr" anchorCtr="1"/>
-          <a:lstStyle/>
-          <a:p>
-            <a:pPr>
-              <a:defRPr sz="1400" b="0" i="0" u="none" strike="noStrike" kern="1200" spc="0" baseline="0">
-                <a:solidFill>
-                  <a:schemeClr val="tx1">
-                    <a:lumMod val="65000"/>
-                    <a:lumOff val="35000"/>
-                  </a:schemeClr>
-                </a:solidFill>
-                <a:latin typeface="+mn-lt"/>
-                <a:ea typeface="+mn-ea"/>
-                <a:cs typeface="+mn-cs"/>
-              </a:defRPr>
-            </a:pPr>
-            <a:r>
-              <a:rPr lang="uk-UA"/>
-              <a:t>Програма</a:t>
-            </a:r>
-            <a:r>
-              <a:rPr lang="uk-UA" baseline="0"/>
-              <a:t> 1</a:t>
-            </a:r>
-            <a:endParaRPr lang="uk-UA"/>
-          </a:p>
-        </c:rich>
-      </c:tx>
-      <c:overlay val="0"/>
-      <c:spPr>
-        <a:noFill/>
-        <a:ln>
-          <a:noFill/>
-        </a:ln>
-        <a:effectLst/>
-      </c:spPr>
-      <c:txPr>
-        <a:bodyPr rot="0" spcFirstLastPara="1" vertOverflow="ellipsis" vert="horz" wrap="square" anchor="ctr" anchorCtr="1"/>
-        <a:lstStyle/>
-        <a:p>
-          <a:pPr>
-            <a:defRPr sz="1400" b="0" i="0" u="none" strike="noStrike" kern="1200" spc="0" baseline="0">
-              <a:solidFill>
-                <a:schemeClr val="tx1">
-                  <a:lumMod val="65000"/>
-                  <a:lumOff val="35000"/>
-                </a:schemeClr>
-              </a:solidFill>
-              <a:latin typeface="+mn-lt"/>
-              <a:ea typeface="+mn-ea"/>
-              <a:cs typeface="+mn-cs"/>
-            </a:defRPr>
-          </a:pPr>
-          <a:endParaRPr lang="uk-UA"/>
-        </a:p>
-      </c:txPr>
-    </c:title>
     <c:autoTitleDeleted val="0"/>
     <c:plotArea>
       <c:layout/>
-      <c:lineChart>
-        <c:grouping val="standard"/>
+      <c:scatterChart>
+        <c:scatterStyle val="lineMarker"/>
         <c:varyColors val="0"/>
         <c:ser>
           <c:idx val="0"/>
@@ -8084,13 +7933,13 @@
               <c:strCache>
                 <c:ptCount val="1"/>
                 <c:pt idx="0">
-                  <c:v>Програма 1</c:v>
+                  <c:v>Стовпець1</c:v>
                 </c:pt>
               </c:strCache>
             </c:strRef>
           </c:tx>
           <c:spPr>
-            <a:ln w="28575" cap="rnd">
+            <a:ln w="19050" cap="rnd">
               <a:solidFill>
                 <a:schemeClr val="accent1"/>
               </a:solidFill>
@@ -8099,9 +7948,21 @@
             <a:effectLst/>
           </c:spPr>
           <c:marker>
-            <c:symbol val="none"/>
+            <c:symbol val="circle"/>
+            <c:size val="5"/>
+            <c:spPr>
+              <a:solidFill>
+                <a:schemeClr val="accent1"/>
+              </a:solidFill>
+              <a:ln w="9525">
+                <a:solidFill>
+                  <a:schemeClr val="accent1"/>
+                </a:solidFill>
+              </a:ln>
+              <a:effectLst/>
+            </c:spPr>
           </c:marker>
-          <c:cat>
+          <c:xVal>
             <c:numRef>
               <c:f>Аркуш1!$A$2:$A$9</c:f>
               <c:numCache>
@@ -8133,8 +7994,8 @@
                 </c:pt>
               </c:numCache>
             </c:numRef>
-          </c:cat>
-          <c:val>
+          </c:xVal>
+          <c:yVal>
             <c:numRef>
               <c:f>Аркуш1!$B$2:$B$9</c:f>
               <c:numCache>
@@ -8166,11 +8027,98 @@
                 </c:pt>
               </c:numCache>
             </c:numRef>
-          </c:val>
+          </c:yVal>
           <c:smooth val="0"/>
           <c:extLst>
             <c:ext xmlns:c16="http://schemas.microsoft.com/office/drawing/2014/chart" uri="{C3380CC4-5D6E-409C-BE32-E72D297353CC}">
-              <c16:uniqueId val="{00000000-8E36-4706-95D2-074B0F197A4A}"/>
+              <c16:uniqueId val="{00000000-E3D3-4E6B-A66B-5ECC627CFB18}"/>
+            </c:ext>
+          </c:extLst>
+        </c:ser>
+        <c:ser>
+          <c:idx val="1"/>
+          <c:order val="1"/>
+          <c:tx>
+            <c:strRef>
+              <c:f>Аркуш1!$C$1</c:f>
+              <c:strCache>
+                <c:ptCount val="1"/>
+                <c:pt idx="0">
+                  <c:v>Стовпець2</c:v>
+                </c:pt>
+              </c:strCache>
+            </c:strRef>
+          </c:tx>
+          <c:spPr>
+            <a:ln w="19050" cap="rnd">
+              <a:solidFill>
+                <a:schemeClr val="accent2"/>
+              </a:solidFill>
+              <a:round/>
+            </a:ln>
+            <a:effectLst/>
+          </c:spPr>
+          <c:marker>
+            <c:symbol val="circle"/>
+            <c:size val="5"/>
+            <c:spPr>
+              <a:solidFill>
+                <a:schemeClr val="accent2"/>
+              </a:solidFill>
+              <a:ln w="9525">
+                <a:solidFill>
+                  <a:schemeClr val="accent2"/>
+                </a:solidFill>
+              </a:ln>
+              <a:effectLst/>
+            </c:spPr>
+          </c:marker>
+          <c:xVal>
+            <c:numRef>
+              <c:f>Аркуш1!$A$2:$A$9</c:f>
+              <c:numCache>
+                <c:formatCode>General</c:formatCode>
+                <c:ptCount val="8"/>
+                <c:pt idx="0">
+                  <c:v>1</c:v>
+                </c:pt>
+                <c:pt idx="1">
+                  <c:v>2</c:v>
+                </c:pt>
+                <c:pt idx="2">
+                  <c:v>3</c:v>
+                </c:pt>
+                <c:pt idx="3">
+                  <c:v>10</c:v>
+                </c:pt>
+                <c:pt idx="4">
+                  <c:v>20</c:v>
+                </c:pt>
+                <c:pt idx="5">
+                  <c:v>30</c:v>
+                </c:pt>
+                <c:pt idx="6">
+                  <c:v>50</c:v>
+                </c:pt>
+                <c:pt idx="7">
+                  <c:v>100</c:v>
+                </c:pt>
+              </c:numCache>
+            </c:numRef>
+          </c:xVal>
+          <c:yVal>
+            <c:numRef>
+              <c:f>Аркуш1!$C$2:$C$9</c:f>
+              <c:numCache>
+                <c:formatCode>General</c:formatCode>
+                <c:ptCount val="8"/>
+              </c:numCache>
+            </c:numRef>
+          </c:yVal>
+          <c:smooth val="0"/>
+          <c:extLst>
+            <c:ext xmlns:c16="http://schemas.microsoft.com/office/drawing/2014/chart" uri="{C3380CC4-5D6E-409C-BE32-E72D297353CC}">
+              <c16:uniqueId val="{00000001-E3D3-4E6B-A66B-5ECC627CFB18}"/>
             </c:ext>
           </c:extLst>
         </c:ser>
@@ -8182,17 +8130,30 @@
           <c:showPercent val="0"/>
           <c:showBubbleSize val="0"/>
         </c:dLbls>
-        <c:smooth val="0"/>
-        <c:axId val="753191647"/>
-        <c:axId val="753192127"/>
-      </c:lineChart>
-      <c:catAx>
-        <c:axId val="753191647"/>
+        <c:axId val="1161847056"/>
+        <c:axId val="1161848016"/>
+      </c:scatterChart>
+      <c:valAx>
+        <c:axId val="1161847056"/>
         <c:scaling>
           <c:orientation val="minMax"/>
         </c:scaling>
         <c:delete val="0"/>
         <c:axPos val="b"/>
+        <c:majorGridlines>
+          <c:spPr>
+            <a:ln w="9525" cap="flat" cmpd="sng" algn="ctr">
+              <a:solidFill>
+                <a:schemeClr val="tx1">
+                  <a:lumMod val="15000"/>
+                  <a:lumOff val="85000"/>
+                </a:schemeClr>
+              </a:solidFill>
+              <a:round/>
+            </a:ln>
+            <a:effectLst/>
+          </c:spPr>
+        </c:majorGridlines>
         <c:numFmt formatCode="General" sourceLinked="1"/>
         <c:majorTickMark val="none"/>
         <c:minorTickMark val="none"/>
@@ -8202,8 +8163,8 @@
           <a:ln w="9525" cap="flat" cmpd="sng" algn="ctr">
             <a:solidFill>
               <a:schemeClr val="tx1">
-                <a:lumMod val="15000"/>
-                <a:lumOff val="85000"/>
+                <a:lumMod val="25000"/>
+                <a:lumOff val="75000"/>
               </a:schemeClr>
             </a:solidFill>
             <a:round/>
@@ -8215,7 +8176,7 @@
           <a:lstStyle/>
           <a:p>
             <a:pPr>
-              <a:defRPr sz="900" b="0" i="0" u="none" strike="noStrike" kern="1200" baseline="0">
+              <a:defRPr sz="1197" b="0" i="0" u="none" strike="noStrike" kern="1200" baseline="0">
                 <a:solidFill>
                   <a:schemeClr val="tx1">
                     <a:lumMod val="65000"/>
@@ -8230,15 +8191,12 @@
             <a:endParaRPr lang="uk-UA"/>
           </a:p>
         </c:txPr>
-        <c:crossAx val="753192127"/>
+        <c:crossAx val="1161848016"/>
         <c:crosses val="autoZero"/>
-        <c:auto val="1"/>
-        <c:lblAlgn val="ctr"/>
-        <c:lblOffset val="100"/>
-        <c:noMultiLvlLbl val="0"/>
-      </c:catAx>
+        <c:crossBetween val="midCat"/>
+      </c:valAx>
       <c:valAx>
-        <c:axId val="753192127"/>
+        <c:axId val="1161848016"/>
         <c:scaling>
           <c:orientation val="minMax"/>
         </c:scaling>
@@ -8264,8 +8222,14 @@
         <c:tickLblPos val="nextTo"/>
         <c:spPr>
           <a:noFill/>
-          <a:ln>
-            <a:noFill/>
+          <a:ln w="9525" cap="flat" cmpd="sng" algn="ctr">
+            <a:solidFill>
+              <a:schemeClr val="tx1">
+                <a:lumMod val="25000"/>
+                <a:lumOff val="75000"/>
+              </a:schemeClr>
+            </a:solidFill>
+            <a:round/>
           </a:ln>
           <a:effectLst/>
         </c:spPr>
@@ -8274,7 +8238,7 @@
           <a:lstStyle/>
           <a:p>
             <a:pPr>
-              <a:defRPr sz="900" b="0" i="0" u="none" strike="noStrike" kern="1200" baseline="0">
+              <a:defRPr sz="1197" b="0" i="0" u="none" strike="noStrike" kern="1200" baseline="0">
                 <a:solidFill>
                   <a:schemeClr val="tx1">
                     <a:lumMod val="65000"/>
@@ -8289,9 +8253,9 @@
             <a:endParaRPr lang="uk-UA"/>
           </a:p>
         </c:txPr>
-        <c:crossAx val="753191647"/>
+        <c:crossAx val="1161847056"/>
         <c:crosses val="autoZero"/>
-        <c:crossBetween val="between"/>
+        <c:crossBetween val="midCat"/>
       </c:valAx>
       <c:spPr>
         <a:noFill/>
@@ -8301,37 +8265,6 @@
         <a:effectLst/>
       </c:spPr>
     </c:plotArea>
-    <c:legend>
-      <c:legendPos val="b"/>
-      <c:overlay val="0"/>
-      <c:spPr>
-        <a:noFill/>
-        <a:ln>
-          <a:noFill/>
-        </a:ln>
-        <a:effectLst/>
-      </c:spPr>
-      <c:txPr>
-        <a:bodyPr rot="0" spcFirstLastPara="1" vertOverflow="ellipsis" vert="horz" wrap="square" anchor="ctr" anchorCtr="1"/>
-        <a:lstStyle/>
-        <a:p>
-          <a:pPr>
-            <a:defRPr sz="900" b="0" i="0" u="none" strike="noStrike" kern="1200" baseline="0">
-              <a:solidFill>
-                <a:schemeClr val="tx1">
-                  <a:lumMod val="65000"/>
-                  <a:lumOff val="35000"/>
-                </a:schemeClr>
-              </a:solidFill>
-              <a:latin typeface="+mn-lt"/>
-              <a:ea typeface="+mn-ea"/>
-              <a:cs typeface="+mn-cs"/>
-            </a:defRPr>
-          </a:pPr>
-          <a:endParaRPr lang="uk-UA"/>
-        </a:p>
-      </c:txPr>
-    </c:legend>
     <c:plotVisOnly val="1"/>
     <c:dispBlanksAs val="gap"/>
     <c:extLst>
@@ -8388,85 +8321,28 @@
     </mc:Fallback>
   </mc:AlternateContent>
   <c:chart>
-    <c:title>
-      <c:tx>
-        <c:rich>
-          <a:bodyPr rot="0" spcFirstLastPara="1" vertOverflow="ellipsis" vert="horz" wrap="square" anchor="ctr" anchorCtr="1"/>
-          <a:lstStyle/>
-          <a:p>
-            <a:pPr>
-              <a:defRPr sz="1400" b="0" i="0" u="none" strike="noStrike" kern="1200" spc="0" baseline="0">
-                <a:solidFill>
-                  <a:schemeClr val="tx1">
-                    <a:lumMod val="65000"/>
-                    <a:lumOff val="35000"/>
-                  </a:schemeClr>
-                </a:solidFill>
-                <a:latin typeface="+mn-lt"/>
-                <a:ea typeface="+mn-ea"/>
-                <a:cs typeface="+mn-cs"/>
-              </a:defRPr>
-            </a:pPr>
-            <a:r>
-              <a:rPr lang="uk-UA"/>
-              <a:t>Програма</a:t>
-            </a:r>
-            <a:r>
-              <a:rPr lang="uk-UA" baseline="0"/>
-              <a:t> 2</a:t>
-            </a:r>
-            <a:endParaRPr lang="uk-UA"/>
-          </a:p>
-        </c:rich>
-      </c:tx>
-      <c:overlay val="0"/>
-      <c:spPr>
-        <a:noFill/>
-        <a:ln>
-          <a:noFill/>
-        </a:ln>
-        <a:effectLst/>
-      </c:spPr>
-      <c:txPr>
-        <a:bodyPr rot="0" spcFirstLastPara="1" vertOverflow="ellipsis" vert="horz" wrap="square" anchor="ctr" anchorCtr="1"/>
-        <a:lstStyle/>
-        <a:p>
-          <a:pPr>
-            <a:defRPr sz="1400" b="0" i="0" u="none" strike="noStrike" kern="1200" spc="0" baseline="0">
-              <a:solidFill>
-                <a:schemeClr val="tx1">
-                  <a:lumMod val="65000"/>
-                  <a:lumOff val="35000"/>
-                </a:schemeClr>
-              </a:solidFill>
-              <a:latin typeface="+mn-lt"/>
-              <a:ea typeface="+mn-ea"/>
-              <a:cs typeface="+mn-cs"/>
-            </a:defRPr>
-          </a:pPr>
-          <a:endParaRPr lang="uk-UA"/>
-        </a:p>
-      </c:txPr>
-    </c:title>
     <c:autoTitleDeleted val="0"/>
     <c:plotArea>
       <c:layout/>
-      <c:lineChart>
-        <c:grouping val="standard"/>
+      <c:scatterChart>
+        <c:scatterStyle val="lineMarker"/>
         <c:varyColors val="0"/>
         <c:ser>
           <c:idx val="0"/>
           <c:order val="0"/>
           <c:tx>
             <c:strRef>
-              <c:f>Аркуш1!$G$11</c:f>
+              <c:f>Аркуш1!$B$1</c:f>
               <c:strCache>
                 <c:ptCount val="1"/>
+                <c:pt idx="0">
+                  <c:v>Стовпець1</c:v>
+                </c:pt>
               </c:strCache>
             </c:strRef>
           </c:tx>
           <c:spPr>
-            <a:ln w="28575" cap="rnd">
+            <a:ln w="19050" cap="rnd">
               <a:solidFill>
                 <a:schemeClr val="accent1"/>
               </a:solidFill>
@@ -8475,9 +8351,21 @@
             <a:effectLst/>
           </c:spPr>
           <c:marker>
-            <c:symbol val="none"/>
+            <c:symbol val="circle"/>
+            <c:size val="5"/>
+            <c:spPr>
+              <a:solidFill>
+                <a:schemeClr val="accent1"/>
+              </a:solidFill>
+              <a:ln w="9525">
+                <a:solidFill>
+                  <a:schemeClr val="accent1"/>
+                </a:solidFill>
+              </a:ln>
+              <a:effectLst/>
+            </c:spPr>
           </c:marker>
-          <c:cat>
+          <c:xVal>
             <c:numRef>
               <c:f>Аркуш1!$A$2:$A$9</c:f>
               <c:numCache>
@@ -8509,20 +8397,20 @@
                 </c:pt>
               </c:numCache>
             </c:numRef>
-          </c:cat>
-          <c:val>
+          </c:xVal>
+          <c:yVal>
             <c:numRef>
-              <c:f>Аркуш1!$G$12:$G$15</c:f>
+              <c:f>Аркуш1!$B$2:$B$9</c:f>
               <c:numCache>
                 <c:formatCode>General</c:formatCode>
-                <c:ptCount val="4"/>
+                <c:ptCount val="8"/>
               </c:numCache>
             </c:numRef>
-          </c:val>
+          </c:yVal>
           <c:smooth val="0"/>
           <c:extLst>
             <c:ext xmlns:c16="http://schemas.microsoft.com/office/drawing/2014/chart" uri="{C3380CC4-5D6E-409C-BE32-E72D297353CC}">
-              <c16:uniqueId val="{00000000-797A-4C22-9037-70E8E17C1837}"/>
+              <c16:uniqueId val="{00000000-92DA-4C43-B19C-85CA39878677}"/>
             </c:ext>
           </c:extLst>
         </c:ser>
@@ -8535,13 +8423,13 @@
               <c:strCache>
                 <c:ptCount val="1"/>
                 <c:pt idx="0">
-                  <c:v>Програма 2</c:v>
+                  <c:v>Program 2</c:v>
                 </c:pt>
               </c:strCache>
             </c:strRef>
           </c:tx>
           <c:spPr>
-            <a:ln w="28575" cap="rnd">
+            <a:ln w="19050" cap="rnd">
               <a:solidFill>
                 <a:schemeClr val="accent2"/>
               </a:solidFill>
@@ -8550,9 +8438,21 @@
             <a:effectLst/>
           </c:spPr>
           <c:marker>
-            <c:symbol val="none"/>
+            <c:symbol val="circle"/>
+            <c:size val="5"/>
+            <c:spPr>
+              <a:solidFill>
+                <a:schemeClr val="accent2"/>
+              </a:solidFill>
+              <a:ln w="9525">
+                <a:solidFill>
+                  <a:schemeClr val="accent2"/>
+                </a:solidFill>
+              </a:ln>
+              <a:effectLst/>
+            </c:spPr>
           </c:marker>
-          <c:cat>
+          <c:xVal>
             <c:numRef>
               <c:f>Аркуш1!$A$2:$A$9</c:f>
               <c:numCache>
@@ -8584,8 +8484,8 @@
                 </c:pt>
               </c:numCache>
             </c:numRef>
-          </c:cat>
-          <c:val>
+          </c:xVal>
+          <c:yVal>
             <c:numRef>
               <c:f>Аркуш1!$C$2:$C$9</c:f>
               <c:numCache>
@@ -8617,11 +8517,11 @@
                 </c:pt>
               </c:numCache>
             </c:numRef>
-          </c:val>
+          </c:yVal>
           <c:smooth val="0"/>
           <c:extLst>
             <c:ext xmlns:c16="http://schemas.microsoft.com/office/drawing/2014/chart" uri="{C3380CC4-5D6E-409C-BE32-E72D297353CC}">
-              <c16:uniqueId val="{00000001-797A-4C22-9037-70E8E17C1837}"/>
+              <c16:uniqueId val="{00000001-92DA-4C43-B19C-85CA39878677}"/>
             </c:ext>
           </c:extLst>
         </c:ser>
@@ -8633,17 +8533,30 @@
           <c:showPercent val="0"/>
           <c:showBubbleSize val="0"/>
         </c:dLbls>
-        <c:smooth val="0"/>
-        <c:axId val="650335295"/>
-        <c:axId val="650337215"/>
-      </c:lineChart>
-      <c:catAx>
-        <c:axId val="650335295"/>
+        <c:axId val="1161847056"/>
+        <c:axId val="1161848016"/>
+      </c:scatterChart>
+      <c:valAx>
+        <c:axId val="1161847056"/>
         <c:scaling>
           <c:orientation val="minMax"/>
         </c:scaling>
         <c:delete val="0"/>
         <c:axPos val="b"/>
+        <c:majorGridlines>
+          <c:spPr>
+            <a:ln w="9525" cap="flat" cmpd="sng" algn="ctr">
+              <a:solidFill>
+                <a:schemeClr val="tx1">
+                  <a:lumMod val="15000"/>
+                  <a:lumOff val="85000"/>
+                </a:schemeClr>
+              </a:solidFill>
+              <a:round/>
+            </a:ln>
+            <a:effectLst/>
+          </c:spPr>
+        </c:majorGridlines>
         <c:numFmt formatCode="General" sourceLinked="1"/>
         <c:majorTickMark val="none"/>
         <c:minorTickMark val="none"/>
@@ -8653,8 +8566,8 @@
           <a:ln w="9525" cap="flat" cmpd="sng" algn="ctr">
             <a:solidFill>
               <a:schemeClr val="tx1">
-                <a:lumMod val="15000"/>
-                <a:lumOff val="85000"/>
+                <a:lumMod val="25000"/>
+                <a:lumOff val="75000"/>
               </a:schemeClr>
             </a:solidFill>
             <a:round/>
@@ -8666,7 +8579,7 @@
           <a:lstStyle/>
           <a:p>
             <a:pPr>
-              <a:defRPr sz="900" b="0" i="0" u="none" strike="noStrike" kern="1200" baseline="0">
+              <a:defRPr sz="1197" b="0" i="0" u="none" strike="noStrike" kern="1200" baseline="0">
                 <a:solidFill>
                   <a:schemeClr val="tx1">
                     <a:lumMod val="65000"/>
@@ -8681,15 +8594,12 @@
             <a:endParaRPr lang="uk-UA"/>
           </a:p>
         </c:txPr>
-        <c:crossAx val="650337215"/>
+        <c:crossAx val="1161848016"/>
         <c:crosses val="autoZero"/>
-        <c:auto val="1"/>
-        <c:lblAlgn val="ctr"/>
-        <c:lblOffset val="100"/>
-        <c:noMultiLvlLbl val="0"/>
-      </c:catAx>
+        <c:crossBetween val="midCat"/>
+      </c:valAx>
       <c:valAx>
-        <c:axId val="650337215"/>
+        <c:axId val="1161848016"/>
         <c:scaling>
           <c:orientation val="minMax"/>
         </c:scaling>
@@ -8715,8 +8625,14 @@
         <c:tickLblPos val="nextTo"/>
         <c:spPr>
           <a:noFill/>
-          <a:ln>
-            <a:noFill/>
+          <a:ln w="9525" cap="flat" cmpd="sng" algn="ctr">
+            <a:solidFill>
+              <a:schemeClr val="tx1">
+                <a:lumMod val="25000"/>
+                <a:lumOff val="75000"/>
+              </a:schemeClr>
+            </a:solidFill>
+            <a:round/>
           </a:ln>
           <a:effectLst/>
         </c:spPr>
@@ -8725,7 +8641,7 @@
           <a:lstStyle/>
           <a:p>
             <a:pPr>
-              <a:defRPr sz="900" b="0" i="0" u="none" strike="noStrike" kern="1200" baseline="0">
+              <a:defRPr sz="1197" b="0" i="0" u="none" strike="noStrike" kern="1200" baseline="0">
                 <a:solidFill>
                   <a:schemeClr val="tx1">
                     <a:lumMod val="65000"/>
@@ -8740,9 +8656,9 @@
             <a:endParaRPr lang="uk-UA"/>
           </a:p>
         </c:txPr>
-        <c:crossAx val="650335295"/>
+        <c:crossAx val="1161847056"/>
         <c:crosses val="autoZero"/>
-        <c:crossBetween val="between"/>
+        <c:crossBetween val="midCat"/>
       </c:valAx>
       <c:spPr>
         <a:noFill/>
@@ -8752,41 +8668,6 @@
         <a:effectLst/>
       </c:spPr>
     </c:plotArea>
-    <c:legend>
-      <c:legendPos val="b"/>
-      <c:legendEntry>
-        <c:idx val="0"/>
-        <c:delete val="1"/>
-      </c:legendEntry>
-      <c:overlay val="0"/>
-      <c:spPr>
-        <a:noFill/>
-        <a:ln>
-          <a:noFill/>
-        </a:ln>
-        <a:effectLst/>
-      </c:spPr>
-      <c:txPr>
-        <a:bodyPr rot="0" spcFirstLastPara="1" vertOverflow="ellipsis" vert="horz" wrap="square" anchor="ctr" anchorCtr="1"/>
-        <a:lstStyle/>
-        <a:p>
-          <a:pPr>
-            <a:defRPr sz="900" b="0" i="0" u="none" strike="noStrike" kern="1200" baseline="0">
-              <a:solidFill>
-                <a:schemeClr val="tx1">
-                  <a:lumMod val="65000"/>
-                  <a:lumOff val="35000"/>
-                </a:schemeClr>
-              </a:solidFill>
-              <a:latin typeface="+mn-lt"/>
-              <a:ea typeface="+mn-ea"/>
-              <a:cs typeface="+mn-cs"/>
-            </a:defRPr>
-          </a:pPr>
-          <a:endParaRPr lang="uk-UA"/>
-        </a:p>
-      </c:txPr>
-    </c:legend>
     <c:plotVisOnly val="1"/>
     <c:dispBlanksAs val="gap"/>
     <c:extLst>
@@ -8843,66 +8724,11 @@
     </mc:Fallback>
   </mc:AlternateContent>
   <c:chart>
-    <c:title>
-      <c:tx>
-        <c:rich>
-          <a:bodyPr rot="0" spcFirstLastPara="1" vertOverflow="ellipsis" vert="horz" wrap="square" anchor="ctr" anchorCtr="1"/>
-          <a:lstStyle/>
-          <a:p>
-            <a:pPr>
-              <a:defRPr sz="1400" b="0" i="0" u="none" strike="noStrike" kern="1200" spc="0" baseline="0">
-                <a:solidFill>
-                  <a:schemeClr val="tx1">
-                    <a:lumMod val="65000"/>
-                    <a:lumOff val="35000"/>
-                  </a:schemeClr>
-                </a:solidFill>
-                <a:latin typeface="+mn-lt"/>
-                <a:ea typeface="+mn-ea"/>
-                <a:cs typeface="+mn-cs"/>
-              </a:defRPr>
-            </a:pPr>
-            <a:r>
-              <a:rPr lang="uk-UA"/>
-              <a:t>Порівняння</a:t>
-            </a:r>
-          </a:p>
-        </c:rich>
-      </c:tx>
-      <c:overlay val="0"/>
-      <c:spPr>
-        <a:noFill/>
-        <a:ln>
-          <a:noFill/>
-        </a:ln>
-        <a:effectLst/>
-      </c:spPr>
-      <c:txPr>
-        <a:bodyPr rot="0" spcFirstLastPara="1" vertOverflow="ellipsis" vert="horz" wrap="square" anchor="ctr" anchorCtr="1"/>
-        <a:lstStyle/>
-        <a:p>
-          <a:pPr>
-            <a:defRPr sz="1400" b="0" i="0" u="none" strike="noStrike" kern="1200" spc="0" baseline="0">
-              <a:solidFill>
-                <a:schemeClr val="tx1">
-                  <a:lumMod val="65000"/>
-                  <a:lumOff val="35000"/>
-                </a:schemeClr>
-              </a:solidFill>
-              <a:latin typeface="+mn-lt"/>
-              <a:ea typeface="+mn-ea"/>
-              <a:cs typeface="+mn-cs"/>
-            </a:defRPr>
-          </a:pPr>
-          <a:endParaRPr lang="uk-UA"/>
-        </a:p>
-      </c:txPr>
-    </c:title>
     <c:autoTitleDeleted val="0"/>
     <c:plotArea>
       <c:layout/>
-      <c:lineChart>
-        <c:grouping val="standard"/>
+      <c:scatterChart>
+        <c:scatterStyle val="lineMarker"/>
         <c:varyColors val="0"/>
         <c:ser>
           <c:idx val="0"/>
@@ -8913,13 +8739,13 @@
               <c:strCache>
                 <c:ptCount val="1"/>
                 <c:pt idx="0">
-                  <c:v>Програма 1</c:v>
+                  <c:v>Program 1</c:v>
                 </c:pt>
               </c:strCache>
             </c:strRef>
           </c:tx>
           <c:spPr>
-            <a:ln w="28575" cap="rnd">
+            <a:ln w="19050" cap="rnd">
               <a:solidFill>
                 <a:schemeClr val="accent1"/>
               </a:solidFill>
@@ -8928,9 +8754,21 @@
             <a:effectLst/>
           </c:spPr>
           <c:marker>
-            <c:symbol val="none"/>
+            <c:symbol val="circle"/>
+            <c:size val="5"/>
+            <c:spPr>
+              <a:solidFill>
+                <a:schemeClr val="accent1"/>
+              </a:solidFill>
+              <a:ln w="9525">
+                <a:solidFill>
+                  <a:schemeClr val="accent1"/>
+                </a:solidFill>
+              </a:ln>
+              <a:effectLst/>
+            </c:spPr>
           </c:marker>
-          <c:cat>
+          <c:xVal>
             <c:numRef>
               <c:f>Аркуш1!$A$2:$A$9</c:f>
               <c:numCache>
@@ -8962,8 +8800,8 @@
                 </c:pt>
               </c:numCache>
             </c:numRef>
-          </c:cat>
-          <c:val>
+          </c:xVal>
+          <c:yVal>
             <c:numRef>
               <c:f>Аркуш1!$B$2:$B$9</c:f>
               <c:numCache>
@@ -8995,11 +8833,11 @@
                 </c:pt>
               </c:numCache>
             </c:numRef>
-          </c:val>
+          </c:yVal>
           <c:smooth val="0"/>
           <c:extLst>
             <c:ext xmlns:c16="http://schemas.microsoft.com/office/drawing/2014/chart" uri="{C3380CC4-5D6E-409C-BE32-E72D297353CC}">
-              <c16:uniqueId val="{00000000-38F8-4D6C-B6D1-F36951871914}"/>
+              <c16:uniqueId val="{00000000-3835-4BA7-9B7E-0103E6767D4A}"/>
             </c:ext>
           </c:extLst>
         </c:ser>
@@ -9012,13 +8850,13 @@
               <c:strCache>
                 <c:ptCount val="1"/>
                 <c:pt idx="0">
-                  <c:v>Програма 2</c:v>
+                  <c:v>Program 2</c:v>
                 </c:pt>
               </c:strCache>
             </c:strRef>
           </c:tx>
           <c:spPr>
-            <a:ln w="28575" cap="rnd">
+            <a:ln w="19050" cap="rnd">
               <a:solidFill>
                 <a:schemeClr val="accent2"/>
               </a:solidFill>
@@ -9027,9 +8865,21 @@
             <a:effectLst/>
           </c:spPr>
           <c:marker>
-            <c:symbol val="none"/>
+            <c:symbol val="circle"/>
+            <c:size val="5"/>
+            <c:spPr>
+              <a:solidFill>
+                <a:schemeClr val="accent2"/>
+              </a:solidFill>
+              <a:ln w="9525">
+                <a:solidFill>
+                  <a:schemeClr val="accent2"/>
+                </a:solidFill>
+              </a:ln>
+              <a:effectLst/>
+            </c:spPr>
           </c:marker>
-          <c:cat>
+          <c:xVal>
             <c:numRef>
               <c:f>Аркуш1!$A$2:$A$9</c:f>
               <c:numCache>
@@ -9061,8 +8911,8 @@
                 </c:pt>
               </c:numCache>
             </c:numRef>
-          </c:cat>
-          <c:val>
+          </c:xVal>
+          <c:yVal>
             <c:numRef>
               <c:f>Аркуш1!$C$2:$C$9</c:f>
               <c:numCache>
@@ -9094,11 +8944,11 @@
                 </c:pt>
               </c:numCache>
             </c:numRef>
-          </c:val>
+          </c:yVal>
           <c:smooth val="0"/>
           <c:extLst>
             <c:ext xmlns:c16="http://schemas.microsoft.com/office/drawing/2014/chart" uri="{C3380CC4-5D6E-409C-BE32-E72D297353CC}">
-              <c16:uniqueId val="{00000001-38F8-4D6C-B6D1-F36951871914}"/>
+              <c16:uniqueId val="{00000001-3835-4BA7-9B7E-0103E6767D4A}"/>
             </c:ext>
           </c:extLst>
         </c:ser>
@@ -9110,17 +8960,30 @@
           <c:showPercent val="0"/>
           <c:showBubbleSize val="0"/>
         </c:dLbls>
-        <c:smooth val="0"/>
-        <c:axId val="751342591"/>
-        <c:axId val="751340191"/>
-      </c:lineChart>
-      <c:catAx>
-        <c:axId val="751342591"/>
+        <c:axId val="1161847056"/>
+        <c:axId val="1161848016"/>
+      </c:scatterChart>
+      <c:valAx>
+        <c:axId val="1161847056"/>
         <c:scaling>
           <c:orientation val="minMax"/>
         </c:scaling>
         <c:delete val="0"/>
         <c:axPos val="b"/>
+        <c:majorGridlines>
+          <c:spPr>
+            <a:ln w="9525" cap="flat" cmpd="sng" algn="ctr">
+              <a:solidFill>
+                <a:schemeClr val="tx1">
+                  <a:lumMod val="15000"/>
+                  <a:lumOff val="85000"/>
+                </a:schemeClr>
+              </a:solidFill>
+              <a:round/>
+            </a:ln>
+            <a:effectLst/>
+          </c:spPr>
+        </c:majorGridlines>
         <c:numFmt formatCode="General" sourceLinked="1"/>
         <c:majorTickMark val="none"/>
         <c:minorTickMark val="none"/>
@@ -9130,8 +8993,8 @@
           <a:ln w="9525" cap="flat" cmpd="sng" algn="ctr">
             <a:solidFill>
               <a:schemeClr val="tx1">
-                <a:lumMod val="15000"/>
-                <a:lumOff val="85000"/>
+                <a:lumMod val="25000"/>
+                <a:lumOff val="75000"/>
               </a:schemeClr>
             </a:solidFill>
             <a:round/>
@@ -9143,7 +9006,7 @@
           <a:lstStyle/>
           <a:p>
             <a:pPr>
-              <a:defRPr sz="900" b="0" i="0" u="none" strike="noStrike" kern="1200" baseline="0">
+              <a:defRPr sz="1197" b="0" i="0" u="none" strike="noStrike" kern="1200" baseline="0">
                 <a:solidFill>
                   <a:schemeClr val="tx1">
                     <a:lumMod val="65000"/>
@@ -9158,15 +9021,12 @@
             <a:endParaRPr lang="uk-UA"/>
           </a:p>
         </c:txPr>
-        <c:crossAx val="751340191"/>
+        <c:crossAx val="1161848016"/>
         <c:crosses val="autoZero"/>
-        <c:auto val="1"/>
-        <c:lblAlgn val="ctr"/>
-        <c:lblOffset val="100"/>
-        <c:noMultiLvlLbl val="0"/>
-      </c:catAx>
+        <c:crossBetween val="midCat"/>
+      </c:valAx>
       <c:valAx>
-        <c:axId val="751340191"/>
+        <c:axId val="1161848016"/>
         <c:scaling>
           <c:orientation val="minMax"/>
         </c:scaling>
@@ -9192,8 +9052,14 @@
         <c:tickLblPos val="nextTo"/>
         <c:spPr>
           <a:noFill/>
-          <a:ln>
-            <a:noFill/>
+          <a:ln w="9525" cap="flat" cmpd="sng" algn="ctr">
+            <a:solidFill>
+              <a:schemeClr val="tx1">
+                <a:lumMod val="25000"/>
+                <a:lumOff val="75000"/>
+              </a:schemeClr>
+            </a:solidFill>
+            <a:round/>
           </a:ln>
           <a:effectLst/>
         </c:spPr>
@@ -9202,7 +9068,7 @@
           <a:lstStyle/>
           <a:p>
             <a:pPr>
-              <a:defRPr sz="900" b="0" i="0" u="none" strike="noStrike" kern="1200" baseline="0">
+              <a:defRPr sz="1197" b="0" i="0" u="none" strike="noStrike" kern="1200" baseline="0">
                 <a:solidFill>
                   <a:schemeClr val="tx1">
                     <a:lumMod val="65000"/>
@@ -9217,9 +9083,9 @@
             <a:endParaRPr lang="uk-UA"/>
           </a:p>
         </c:txPr>
-        <c:crossAx val="751342591"/>
+        <c:crossAx val="1161847056"/>
         <c:crosses val="autoZero"/>
-        <c:crossBetween val="between"/>
+        <c:crossBetween val="midCat"/>
       </c:valAx>
       <c:spPr>
         <a:noFill/>
@@ -9229,37 +9095,6 @@
         <a:effectLst/>
       </c:spPr>
     </c:plotArea>
-    <c:legend>
-      <c:legendPos val="b"/>
-      <c:overlay val="0"/>
-      <c:spPr>
-        <a:noFill/>
-        <a:ln>
-          <a:noFill/>
-        </a:ln>
-        <a:effectLst/>
-      </c:spPr>
-      <c:txPr>
-        <a:bodyPr rot="0" spcFirstLastPara="1" vertOverflow="ellipsis" vert="horz" wrap="square" anchor="ctr" anchorCtr="1"/>
-        <a:lstStyle/>
-        <a:p>
-          <a:pPr>
-            <a:defRPr sz="900" b="0" i="0" u="none" strike="noStrike" kern="1200" baseline="0">
-              <a:solidFill>
-                <a:schemeClr val="tx1">
-                  <a:lumMod val="65000"/>
-                  <a:lumOff val="35000"/>
-                </a:schemeClr>
-              </a:solidFill>
-              <a:latin typeface="+mn-lt"/>
-              <a:ea typeface="+mn-ea"/>
-              <a:cs typeface="+mn-cs"/>
-            </a:defRPr>
-          </a:pPr>
-          <a:endParaRPr lang="uk-UA"/>
-        </a:p>
-      </c:txPr>
-    </c:legend>
     <c:plotVisOnly val="1"/>
     <c:dispBlanksAs val="gap"/>
     <c:extLst>
@@ -9423,7 +9258,7 @@
 </file>
 
 <file path=word/charts/style1.xml><?xml version="1.0" encoding="utf-8"?>
-<cs:chartStyle xmlns:cs="http://schemas.microsoft.com/office/drawing/2012/chartStyle" xmlns:a="http://schemas.openxmlformats.org/drawingml/2006/main" id="227">
+<cs:chartStyle xmlns:cs="http://schemas.microsoft.com/office/drawing/2012/chartStyle" xmlns:a="http://schemas.openxmlformats.org/drawingml/2006/main" id="240">
   <cs:axisTitle>
     <cs:lnRef idx="0"/>
     <cs:fillRef idx="0"/>
@@ -9434,7 +9269,7 @@
         <a:lumOff val="35000"/>
       </a:schemeClr>
     </cs:fontRef>
-    <cs:defRPr sz="1000" kern="1200"/>
+    <cs:defRPr sz="1330" kern="1200"/>
   </cs:axisTitle>
   <cs:categoryAxis>
     <cs:lnRef idx="0"/>
@@ -9450,14 +9285,14 @@
       <a:ln w="9525" cap="flat" cmpd="sng" algn="ctr">
         <a:solidFill>
           <a:schemeClr val="tx1">
-            <a:lumMod val="15000"/>
-            <a:lumOff val="85000"/>
+            <a:lumMod val="25000"/>
+            <a:lumOff val="75000"/>
           </a:schemeClr>
         </a:solidFill>
         <a:round/>
       </a:ln>
     </cs:spPr>
-    <cs:defRPr sz="900" kern="1200"/>
+    <cs:defRPr sz="1197" kern="1200"/>
   </cs:categoryAxis>
   <cs:chartArea mods="allowNoFillOverride allowNoLineOverride">
     <cs:lnRef idx="0"/>
@@ -9480,7 +9315,7 @@
         <a:round/>
       </a:ln>
     </cs:spPr>
-    <cs:defRPr sz="1000" kern="1200"/>
+    <cs:defRPr sz="1330" kern="1200"/>
   </cs:chartArea>
   <cs:dataLabel>
     <cs:lnRef idx="0"/>
@@ -9492,7 +9327,7 @@
         <a:lumOff val="25000"/>
       </a:schemeClr>
     </cs:fontRef>
-    <cs:defRPr sz="900" kern="1200"/>
+    <cs:defRPr sz="1197" kern="1200"/>
   </cs:dataLabel>
   <cs:dataLabelCallout>
     <cs:lnRef idx="0"/>
@@ -9517,7 +9352,7 @@
         </a:solidFill>
       </a:ln>
     </cs:spPr>
-    <cs:defRPr sz="900" kern="1200"/>
+    <cs:defRPr sz="1197" kern="1200"/>
     <cs:bodyPr rot="0" spcFirstLastPara="1" vertOverflow="clip" horzOverflow="clip" vert="horz" wrap="square" lIns="36576" tIns="18288" rIns="36576" bIns="18288" anchor="ctr" anchorCtr="1">
       <a:spAutoFit/>
     </cs:bodyPr>
@@ -9531,11 +9366,6 @@
     <cs:fontRef idx="minor">
       <a:schemeClr val="tx1"/>
     </cs:fontRef>
-    <cs:spPr>
-      <a:solidFill>
-        <a:schemeClr val="phClr"/>
-      </a:solidFill>
-    </cs:spPr>
   </cs:dataPoint>
   <cs:dataPoint3D>
     <cs:lnRef idx="0"/>
@@ -9546,11 +9376,6 @@
     <cs:fontRef idx="minor">
       <a:schemeClr val="tx1"/>
     </cs:fontRef>
-    <cs:spPr>
-      <a:solidFill>
-        <a:schemeClr val="phClr"/>
-      </a:solidFill>
-    </cs:spPr>
   </cs:dataPoint3D>
   <cs:dataPointLine>
     <cs:lnRef idx="0">
@@ -9562,7 +9387,7 @@
       <a:schemeClr val="tx1"/>
     </cs:fontRef>
     <cs:spPr>
-      <a:ln w="28575" cap="rnd">
+      <a:ln w="19050" cap="rnd">
         <a:solidFill>
           <a:schemeClr val="phClr"/>
         </a:solidFill>
@@ -9582,9 +9407,6 @@
       <a:schemeClr val="tx1"/>
     </cs:fontRef>
     <cs:spPr>
-      <a:solidFill>
-        <a:schemeClr val="phClr"/>
-      </a:solidFill>
       <a:ln w="9525">
         <a:solidFill>
           <a:schemeClr val="phClr"/>
@@ -9597,10 +9419,10 @@
     <cs:lnRef idx="0">
       <cs:styleClr val="auto"/>
     </cs:lnRef>
-    <cs:fillRef idx="1"/>
+    <cs:fillRef idx="0"/>
     <cs:effectRef idx="0"/>
     <cs:fontRef idx="minor">
-      <a:schemeClr val="tx1"/>
+      <a:schemeClr val="dk1"/>
     </cs:fontRef>
     <cs:spPr>
       <a:ln w="9525" cap="rnd">
@@ -9633,29 +9455,30 @@
         <a:round/>
       </a:ln>
     </cs:spPr>
-    <cs:defRPr sz="900" kern="1200"/>
+    <cs:defRPr sz="1197" kern="1200"/>
   </cs:dataTable>
   <cs:downBar>
     <cs:lnRef idx="0"/>
     <cs:fillRef idx="0"/>
     <cs:effectRef idx="0"/>
     <cs:fontRef idx="minor">
-      <a:schemeClr val="dk1"/>
+      <a:schemeClr val="tx1"/>
     </cs:fontRef>
     <cs:spPr>
       <a:solidFill>
         <a:schemeClr val="dk1">
-          <a:lumMod val="65000"/>
-          <a:lumOff val="35000"/>
+          <a:lumMod val="75000"/>
+          <a:lumOff val="25000"/>
         </a:schemeClr>
       </a:solidFill>
-      <a:ln w="9525">
+      <a:ln w="9525" cap="flat" cmpd="sng" algn="ctr">
         <a:solidFill>
           <a:schemeClr val="tx1">
             <a:lumMod val="65000"/>
             <a:lumOff val="35000"/>
           </a:schemeClr>
         </a:solidFill>
+        <a:round/>
       </a:ln>
     </cs:spPr>
   </cs:downBar>
@@ -9760,8 +9583,8 @@
       <a:ln w="9525" cap="flat" cmpd="sng" algn="ctr">
         <a:solidFill>
           <a:schemeClr val="tx1">
-            <a:lumMod val="75000"/>
-            <a:lumOff val="25000"/>
+            <a:lumMod val="50000"/>
+            <a:lumOff val="50000"/>
           </a:schemeClr>
         </a:solidFill>
         <a:round/>
@@ -9797,7 +9620,7 @@
         <a:lumOff val="35000"/>
       </a:schemeClr>
     </cs:fontRef>
-    <cs:defRPr sz="900" kern="1200"/>
+    <cs:defRPr sz="1197" kern="1200"/>
   </cs:legend>
   <cs:plotArea mods="allowNoFillOverride allowNoLineOverride">
     <cs:lnRef idx="0"/>
@@ -9825,7 +9648,7 @@
         <a:lumOff val="35000"/>
       </a:schemeClr>
     </cs:fontRef>
-    <cs:defRPr sz="900" kern="1200"/>
+    <cs:defRPr sz="1197" kern="1200"/>
   </cs:seriesAxis>
   <cs:seriesLine>
     <cs:lnRef idx="0"/>
@@ -9856,7 +9679,7 @@
         <a:lumOff val="35000"/>
       </a:schemeClr>
     </cs:fontRef>
-    <cs:defRPr sz="1400" b="0" kern="1200" spc="0" baseline="0"/>
+    <cs:defRPr sz="1862" b="0" kern="1200" spc="0" baseline="0"/>
   </cs:title>
   <cs:trendline>
     <cs:lnRef idx="0">
@@ -9886,26 +9709,27 @@
         <a:lumOff val="35000"/>
       </a:schemeClr>
     </cs:fontRef>
-    <cs:defRPr sz="900" kern="1200"/>
+    <cs:defRPr sz="1197" kern="1200"/>
   </cs:trendlineLabel>
   <cs:upBar>
     <cs:lnRef idx="0"/>
     <cs:fillRef idx="0"/>
     <cs:effectRef idx="0"/>
     <cs:fontRef idx="minor">
-      <a:schemeClr val="dk1"/>
+      <a:schemeClr val="tx1"/>
     </cs:fontRef>
     <cs:spPr>
       <a:solidFill>
         <a:schemeClr val="lt1"/>
       </a:solidFill>
-      <a:ln w="9525">
+      <a:ln w="9525" cap="flat" cmpd="sng" algn="ctr">
         <a:solidFill>
           <a:schemeClr val="tx1">
-            <a:lumMod val="15000"/>
-            <a:lumOff val="85000"/>
+            <a:lumMod val="65000"/>
+            <a:lumOff val="35000"/>
           </a:schemeClr>
         </a:solidFill>
+        <a:round/>
       </a:ln>
     </cs:spPr>
   </cs:upBar>
@@ -9919,7 +9743,18 @@
         <a:lumOff val="35000"/>
       </a:schemeClr>
     </cs:fontRef>
-    <cs:defRPr sz="900" kern="1200"/>
+    <cs:spPr>
+      <a:ln w="9525" cap="flat" cmpd="sng" algn="ctr">
+        <a:solidFill>
+          <a:schemeClr val="tx1">
+            <a:lumMod val="25000"/>
+            <a:lumOff val="75000"/>
+          </a:schemeClr>
+        </a:solidFill>
+        <a:round/>
+      </a:ln>
+    </cs:spPr>
+    <cs:defRPr sz="1197" kern="1200"/>
   </cs:valueAxis>
   <cs:wall>
     <cs:lnRef idx="0"/>
@@ -9939,7 +9774,7 @@
 </file>
 
 <file path=word/charts/style2.xml><?xml version="1.0" encoding="utf-8"?>
-<cs:chartStyle xmlns:cs="http://schemas.microsoft.com/office/drawing/2012/chartStyle" xmlns:a="http://schemas.openxmlformats.org/drawingml/2006/main" id="227">
+<cs:chartStyle xmlns:cs="http://schemas.microsoft.com/office/drawing/2012/chartStyle" xmlns:a="http://schemas.openxmlformats.org/drawingml/2006/main" id="240">
   <cs:axisTitle>
     <cs:lnRef idx="0"/>
     <cs:fillRef idx="0"/>
@@ -9950,7 +9785,7 @@
         <a:lumOff val="35000"/>
       </a:schemeClr>
     </cs:fontRef>
-    <cs:defRPr sz="1000" kern="1200"/>
+    <cs:defRPr sz="1330" kern="1200"/>
   </cs:axisTitle>
   <cs:categoryAxis>
     <cs:lnRef idx="0"/>
@@ -9966,14 +9801,14 @@
       <a:ln w="9525" cap="flat" cmpd="sng" algn="ctr">
         <a:solidFill>
           <a:schemeClr val="tx1">
-            <a:lumMod val="15000"/>
-            <a:lumOff val="85000"/>
+            <a:lumMod val="25000"/>
+            <a:lumOff val="75000"/>
           </a:schemeClr>
         </a:solidFill>
         <a:round/>
       </a:ln>
     </cs:spPr>
-    <cs:defRPr sz="900" kern="1200"/>
+    <cs:defRPr sz="1197" kern="1200"/>
   </cs:categoryAxis>
   <cs:chartArea mods="allowNoFillOverride allowNoLineOverride">
     <cs:lnRef idx="0"/>
@@ -9996,7 +9831,7 @@
         <a:round/>
       </a:ln>
     </cs:spPr>
-    <cs:defRPr sz="1000" kern="1200"/>
+    <cs:defRPr sz="1330" kern="1200"/>
   </cs:chartArea>
   <cs:dataLabel>
     <cs:lnRef idx="0"/>
@@ -10008,7 +9843,7 @@
         <a:lumOff val="25000"/>
       </a:schemeClr>
     </cs:fontRef>
-    <cs:defRPr sz="900" kern="1200"/>
+    <cs:defRPr sz="1197" kern="1200"/>
   </cs:dataLabel>
   <cs:dataLabelCallout>
     <cs:lnRef idx="0"/>
@@ -10033,7 +9868,7 @@
         </a:solidFill>
       </a:ln>
     </cs:spPr>
-    <cs:defRPr sz="900" kern="1200"/>
+    <cs:defRPr sz="1197" kern="1200"/>
     <cs:bodyPr rot="0" spcFirstLastPara="1" vertOverflow="clip" horzOverflow="clip" vert="horz" wrap="square" lIns="36576" tIns="18288" rIns="36576" bIns="18288" anchor="ctr" anchorCtr="1">
       <a:spAutoFit/>
     </cs:bodyPr>
@@ -10047,11 +9882,6 @@
     <cs:fontRef idx="minor">
       <a:schemeClr val="tx1"/>
     </cs:fontRef>
-    <cs:spPr>
-      <a:solidFill>
-        <a:schemeClr val="phClr"/>
-      </a:solidFill>
-    </cs:spPr>
   </cs:dataPoint>
   <cs:dataPoint3D>
     <cs:lnRef idx="0"/>
@@ -10062,11 +9892,6 @@
     <cs:fontRef idx="minor">
       <a:schemeClr val="tx1"/>
     </cs:fontRef>
-    <cs:spPr>
-      <a:solidFill>
-        <a:schemeClr val="phClr"/>
-      </a:solidFill>
-    </cs:spPr>
   </cs:dataPoint3D>
   <cs:dataPointLine>
     <cs:lnRef idx="0">
@@ -10078,7 +9903,7 @@
       <a:schemeClr val="tx1"/>
     </cs:fontRef>
     <cs:spPr>
-      <a:ln w="28575" cap="rnd">
+      <a:ln w="19050" cap="rnd">
         <a:solidFill>
           <a:schemeClr val="phClr"/>
         </a:solidFill>
@@ -10098,9 +9923,6 @@
       <a:schemeClr val="tx1"/>
     </cs:fontRef>
     <cs:spPr>
-      <a:solidFill>
-        <a:schemeClr val="phClr"/>
-      </a:solidFill>
       <a:ln w="9525">
         <a:solidFill>
           <a:schemeClr val="phClr"/>
@@ -10113,10 +9935,10 @@
     <cs:lnRef idx="0">
       <cs:styleClr val="auto"/>
     </cs:lnRef>
-    <cs:fillRef idx="1"/>
+    <cs:fillRef idx="0"/>
     <cs:effectRef idx="0"/>
     <cs:fontRef idx="minor">
-      <a:schemeClr val="tx1"/>
+      <a:schemeClr val="dk1"/>
     </cs:fontRef>
     <cs:spPr>
       <a:ln w="9525" cap="rnd">
@@ -10149,29 +9971,30 @@
         <a:round/>
       </a:ln>
     </cs:spPr>
-    <cs:defRPr sz="900" kern="1200"/>
+    <cs:defRPr sz="1197" kern="1200"/>
   </cs:dataTable>
   <cs:downBar>
     <cs:lnRef idx="0"/>
     <cs:fillRef idx="0"/>
     <cs:effectRef idx="0"/>
     <cs:fontRef idx="minor">
-      <a:schemeClr val="dk1"/>
+      <a:schemeClr val="tx1"/>
     </cs:fontRef>
     <cs:spPr>
       <a:solidFill>
         <a:schemeClr val="dk1">
-          <a:lumMod val="65000"/>
-          <a:lumOff val="35000"/>
+          <a:lumMod val="75000"/>
+          <a:lumOff val="25000"/>
         </a:schemeClr>
       </a:solidFill>
-      <a:ln w="9525">
+      <a:ln w="9525" cap="flat" cmpd="sng" algn="ctr">
         <a:solidFill>
           <a:schemeClr val="tx1">
             <a:lumMod val="65000"/>
             <a:lumOff val="35000"/>
           </a:schemeClr>
         </a:solidFill>
+        <a:round/>
       </a:ln>
     </cs:spPr>
   </cs:downBar>
@@ -10276,8 +10099,8 @@
       <a:ln w="9525" cap="flat" cmpd="sng" algn="ctr">
         <a:solidFill>
           <a:schemeClr val="tx1">
-            <a:lumMod val="75000"/>
-            <a:lumOff val="25000"/>
+            <a:lumMod val="50000"/>
+            <a:lumOff val="50000"/>
           </a:schemeClr>
         </a:solidFill>
         <a:round/>
@@ -10313,7 +10136,7 @@
         <a:lumOff val="35000"/>
       </a:schemeClr>
     </cs:fontRef>
-    <cs:defRPr sz="900" kern="1200"/>
+    <cs:defRPr sz="1197" kern="1200"/>
   </cs:legend>
   <cs:plotArea mods="allowNoFillOverride allowNoLineOverride">
     <cs:lnRef idx="0"/>
@@ -10341,7 +10164,7 @@
         <a:lumOff val="35000"/>
       </a:schemeClr>
     </cs:fontRef>
-    <cs:defRPr sz="900" kern="1200"/>
+    <cs:defRPr sz="1197" kern="1200"/>
   </cs:seriesAxis>
   <cs:seriesLine>
     <cs:lnRef idx="0"/>
@@ -10372,7 +10195,7 @@
         <a:lumOff val="35000"/>
       </a:schemeClr>
     </cs:fontRef>
-    <cs:defRPr sz="1400" b="0" kern="1200" spc="0" baseline="0"/>
+    <cs:defRPr sz="1862" b="0" kern="1200" spc="0" baseline="0"/>
   </cs:title>
   <cs:trendline>
     <cs:lnRef idx="0">
@@ -10402,26 +10225,27 @@
         <a:lumOff val="35000"/>
       </a:schemeClr>
     </cs:fontRef>
-    <cs:defRPr sz="900" kern="1200"/>
+    <cs:defRPr sz="1197" kern="1200"/>
   </cs:trendlineLabel>
   <cs:upBar>
     <cs:lnRef idx="0"/>
     <cs:fillRef idx="0"/>
     <cs:effectRef idx="0"/>
     <cs:fontRef idx="minor">
-      <a:schemeClr val="dk1"/>
+      <a:schemeClr val="tx1"/>
     </cs:fontRef>
     <cs:spPr>
       <a:solidFill>
         <a:schemeClr val="lt1"/>
       </a:solidFill>
-      <a:ln w="9525">
+      <a:ln w="9525" cap="flat" cmpd="sng" algn="ctr">
         <a:solidFill>
           <a:schemeClr val="tx1">
-            <a:lumMod val="15000"/>
-            <a:lumOff val="85000"/>
+            <a:lumMod val="65000"/>
+            <a:lumOff val="35000"/>
           </a:schemeClr>
         </a:solidFill>
+        <a:round/>
       </a:ln>
     </cs:spPr>
   </cs:upBar>
@@ -10435,7 +10259,18 @@
         <a:lumOff val="35000"/>
       </a:schemeClr>
     </cs:fontRef>
-    <cs:defRPr sz="900" kern="1200"/>
+    <cs:spPr>
+      <a:ln w="9525" cap="flat" cmpd="sng" algn="ctr">
+        <a:solidFill>
+          <a:schemeClr val="tx1">
+            <a:lumMod val="25000"/>
+            <a:lumOff val="75000"/>
+          </a:schemeClr>
+        </a:solidFill>
+        <a:round/>
+      </a:ln>
+    </cs:spPr>
+    <cs:defRPr sz="1197" kern="1200"/>
   </cs:valueAxis>
   <cs:wall>
     <cs:lnRef idx="0"/>
@@ -10455,7 +10290,7 @@
 </file>
 
 <file path=word/charts/style3.xml><?xml version="1.0" encoding="utf-8"?>
-<cs:chartStyle xmlns:cs="http://schemas.microsoft.com/office/drawing/2012/chartStyle" xmlns:a="http://schemas.openxmlformats.org/drawingml/2006/main" id="227">
+<cs:chartStyle xmlns:cs="http://schemas.microsoft.com/office/drawing/2012/chartStyle" xmlns:a="http://schemas.openxmlformats.org/drawingml/2006/main" id="240">
   <cs:axisTitle>
     <cs:lnRef idx="0"/>
     <cs:fillRef idx="0"/>
@@ -10466,7 +10301,7 @@
         <a:lumOff val="35000"/>
       </a:schemeClr>
     </cs:fontRef>
-    <cs:defRPr sz="1000" kern="1200"/>
+    <cs:defRPr sz="1330" kern="1200"/>
   </cs:axisTitle>
   <cs:categoryAxis>
     <cs:lnRef idx="0"/>
@@ -10482,14 +10317,14 @@
       <a:ln w="9525" cap="flat" cmpd="sng" algn="ctr">
         <a:solidFill>
           <a:schemeClr val="tx1">
-            <a:lumMod val="15000"/>
-            <a:lumOff val="85000"/>
+            <a:lumMod val="25000"/>
+            <a:lumOff val="75000"/>
           </a:schemeClr>
         </a:solidFill>
         <a:round/>
       </a:ln>
     </cs:spPr>
-    <cs:defRPr sz="900" kern="1200"/>
+    <cs:defRPr sz="1197" kern="1200"/>
   </cs:categoryAxis>
   <cs:chartArea mods="allowNoFillOverride allowNoLineOverride">
     <cs:lnRef idx="0"/>
@@ -10512,7 +10347,7 @@
         <a:round/>
       </a:ln>
     </cs:spPr>
-    <cs:defRPr sz="1000" kern="1200"/>
+    <cs:defRPr sz="1330" kern="1200"/>
   </cs:chartArea>
   <cs:dataLabel>
     <cs:lnRef idx="0"/>
@@ -10524,7 +10359,7 @@
         <a:lumOff val="25000"/>
       </a:schemeClr>
     </cs:fontRef>
-    <cs:defRPr sz="900" kern="1200"/>
+    <cs:defRPr sz="1197" kern="1200"/>
   </cs:dataLabel>
   <cs:dataLabelCallout>
     <cs:lnRef idx="0"/>
@@ -10549,7 +10384,7 @@
         </a:solidFill>
       </a:ln>
     </cs:spPr>
-    <cs:defRPr sz="900" kern="1200"/>
+    <cs:defRPr sz="1197" kern="1200"/>
     <cs:bodyPr rot="0" spcFirstLastPara="1" vertOverflow="clip" horzOverflow="clip" vert="horz" wrap="square" lIns="36576" tIns="18288" rIns="36576" bIns="18288" anchor="ctr" anchorCtr="1">
       <a:spAutoFit/>
     </cs:bodyPr>
@@ -10563,11 +10398,6 @@
     <cs:fontRef idx="minor">
       <a:schemeClr val="tx1"/>
     </cs:fontRef>
-    <cs:spPr>
-      <a:solidFill>
-        <a:schemeClr val="phClr"/>
-      </a:solidFill>
-    </cs:spPr>
   </cs:dataPoint>
   <cs:dataPoint3D>
     <cs:lnRef idx="0"/>
@@ -10578,11 +10408,6 @@
     <cs:fontRef idx="minor">
       <a:schemeClr val="tx1"/>
     </cs:fontRef>
-    <cs:spPr>
-      <a:solidFill>
-        <a:schemeClr val="phClr"/>
-      </a:solidFill>
-    </cs:spPr>
   </cs:dataPoint3D>
   <cs:dataPointLine>
     <cs:lnRef idx="0">
@@ -10594,7 +10419,7 @@
       <a:schemeClr val="tx1"/>
     </cs:fontRef>
     <cs:spPr>
-      <a:ln w="28575" cap="rnd">
+      <a:ln w="19050" cap="rnd">
         <a:solidFill>
           <a:schemeClr val="phClr"/>
         </a:solidFill>
@@ -10614,9 +10439,6 @@
       <a:schemeClr val="tx1"/>
     </cs:fontRef>
     <cs:spPr>
-      <a:solidFill>
-        <a:schemeClr val="phClr"/>
-      </a:solidFill>
       <a:ln w="9525">
         <a:solidFill>
           <a:schemeClr val="phClr"/>
@@ -10629,10 +10451,10 @@
     <cs:lnRef idx="0">
       <cs:styleClr val="auto"/>
     </cs:lnRef>
-    <cs:fillRef idx="1"/>
+    <cs:fillRef idx="0"/>
     <cs:effectRef idx="0"/>
     <cs:fontRef idx="minor">
-      <a:schemeClr val="tx1"/>
+      <a:schemeClr val="dk1"/>
     </cs:fontRef>
     <cs:spPr>
       <a:ln w="9525" cap="rnd">
@@ -10665,29 +10487,30 @@
         <a:round/>
       </a:ln>
     </cs:spPr>
-    <cs:defRPr sz="900" kern="1200"/>
+    <cs:defRPr sz="1197" kern="1200"/>
   </cs:dataTable>
   <cs:downBar>
     <cs:lnRef idx="0"/>
     <cs:fillRef idx="0"/>
     <cs:effectRef idx="0"/>
     <cs:fontRef idx="minor">
-      <a:schemeClr val="dk1"/>
+      <a:schemeClr val="tx1"/>
     </cs:fontRef>
     <cs:spPr>
       <a:solidFill>
         <a:schemeClr val="dk1">
-          <a:lumMod val="65000"/>
-          <a:lumOff val="35000"/>
+          <a:lumMod val="75000"/>
+          <a:lumOff val="25000"/>
         </a:schemeClr>
       </a:solidFill>
-      <a:ln w="9525">
+      <a:ln w="9525" cap="flat" cmpd="sng" algn="ctr">
         <a:solidFill>
           <a:schemeClr val="tx1">
             <a:lumMod val="65000"/>
             <a:lumOff val="35000"/>
           </a:schemeClr>
         </a:solidFill>
+        <a:round/>
       </a:ln>
     </cs:spPr>
   </cs:downBar>
@@ -10792,8 +10615,8 @@
       <a:ln w="9525" cap="flat" cmpd="sng" algn="ctr">
         <a:solidFill>
           <a:schemeClr val="tx1">
-            <a:lumMod val="75000"/>
-            <a:lumOff val="25000"/>
+            <a:lumMod val="50000"/>
+            <a:lumOff val="50000"/>
           </a:schemeClr>
         </a:solidFill>
         <a:round/>
@@ -10829,7 +10652,7 @@
         <a:lumOff val="35000"/>
       </a:schemeClr>
     </cs:fontRef>
-    <cs:defRPr sz="900" kern="1200"/>
+    <cs:defRPr sz="1197" kern="1200"/>
   </cs:legend>
   <cs:plotArea mods="allowNoFillOverride allowNoLineOverride">
     <cs:lnRef idx="0"/>
@@ -10857,7 +10680,7 @@
         <a:lumOff val="35000"/>
       </a:schemeClr>
     </cs:fontRef>
-    <cs:defRPr sz="900" kern="1200"/>
+    <cs:defRPr sz="1197" kern="1200"/>
   </cs:seriesAxis>
   <cs:seriesLine>
     <cs:lnRef idx="0"/>
@@ -10888,7 +10711,7 @@
         <a:lumOff val="35000"/>
       </a:schemeClr>
     </cs:fontRef>
-    <cs:defRPr sz="1400" b="0" kern="1200" spc="0" baseline="0"/>
+    <cs:defRPr sz="1862" b="0" kern="1200" spc="0" baseline="0"/>
   </cs:title>
   <cs:trendline>
     <cs:lnRef idx="0">
@@ -10918,26 +10741,27 @@
         <a:lumOff val="35000"/>
       </a:schemeClr>
     </cs:fontRef>
-    <cs:defRPr sz="900" kern="1200"/>
+    <cs:defRPr sz="1197" kern="1200"/>
   </cs:trendlineLabel>
   <cs:upBar>
     <cs:lnRef idx="0"/>
     <cs:fillRef idx="0"/>
     <cs:effectRef idx="0"/>
     <cs:fontRef idx="minor">
-      <a:schemeClr val="dk1"/>
+      <a:schemeClr val="tx1"/>
     </cs:fontRef>
     <cs:spPr>
       <a:solidFill>
         <a:schemeClr val="lt1"/>
       </a:solidFill>
-      <a:ln w="9525">
+      <a:ln w="9525" cap="flat" cmpd="sng" algn="ctr">
         <a:solidFill>
           <a:schemeClr val="tx1">
-            <a:lumMod val="15000"/>
-            <a:lumOff val="85000"/>
+            <a:lumMod val="65000"/>
+            <a:lumOff val="35000"/>
           </a:schemeClr>
         </a:solidFill>
+        <a:round/>
       </a:ln>
     </cs:spPr>
   </cs:upBar>
@@ -10951,7 +10775,18 @@
         <a:lumOff val="35000"/>
       </a:schemeClr>
     </cs:fontRef>
-    <cs:defRPr sz="900" kern="1200"/>
+    <cs:spPr>
+      <a:ln w="9525" cap="flat" cmpd="sng" algn="ctr">
+        <a:solidFill>
+          <a:schemeClr val="tx1">
+            <a:lumMod val="25000"/>
+            <a:lumOff val="75000"/>
+          </a:schemeClr>
+        </a:solidFill>
+        <a:round/>
+      </a:ln>
+    </cs:spPr>
+    <cs:defRPr sz="1197" kern="1200"/>
   </cs:valueAxis>
   <cs:wall>
     <cs:lnRef idx="0"/>

</xml_diff>